<commit_message>
Manual Parte do administrador
Manual de uso do perfil do administrador
Correção na formatação
</commit_message>
<xml_diff>
--- a/doc/manual_de_uso/Manual- Perfil ADM carol.docx
+++ b/doc/manual_de_uso/Manual- Perfil ADM carol.docx
@@ -13,8 +13,8 @@
           <w:szCs w:val="32"/>
         </w:rPr>
       </w:pPr>
-      <w:bookmarkStart w:id="0" w:name="_Hlk56411274"/>
-      <w:bookmarkStart w:id="1" w:name="_Toc56408406"/>
+      <w:bookmarkStart w:id="0" w:name="_Toc56408406"/>
+      <w:bookmarkStart w:id="1" w:name="_Hlk56411274"/>
       <w:r>
         <w:rPr>
           <w:rStyle w:val="TtulodoLivro"/>
@@ -133,7 +133,7 @@
       <w:r>
         <w:t>NTRODUÇÃO AO MENU PRINCIPAL</w:t>
       </w:r>
-      <w:bookmarkEnd w:id="1"/>
+      <w:bookmarkEnd w:id="0"/>
     </w:p>
     <w:p>
       <w:bookmarkStart w:id="2" w:name="_Hlk56411123"/>
@@ -319,7 +319,15 @@
           <w:rFonts w:cs="Times New Roman"/>
           <w:szCs w:val="24"/>
         </w:rPr>
-        <w:t>” na área de trabalho, o usuário será direcionado para uma tela onde poderá visualizar e alterar os dados de cadastro dos funcionários, filiais e viagens cadastrados no sistema. Clicando em “</w:t>
+        <w:t xml:space="preserve">” na área de trabalho, o usuário será direcionado para uma tela onde poderá </w:t>
+      </w:r>
+      <w:r>
+        <w:rPr>
+          <w:rFonts w:cs="Times New Roman"/>
+          <w:szCs w:val="24"/>
+        </w:rPr>
+        <w:lastRenderedPageBreak/>
+        <w:t>visualizar e alterar os dados de cadastro dos funcionários, filiais e viagens cadastrados no sistema. Clicando em “</w:t>
       </w:r>
       <w:r>
         <w:rPr>
@@ -532,6 +540,7 @@
         <w:rPr>
           <w:noProof/>
         </w:rPr>
+        <w:lastRenderedPageBreak/>
         <w:drawing>
           <wp:inline distT="0" distB="0" distL="0" distR="0" wp14:anchorId="18CCD6DF" wp14:editId="48CFE631">
             <wp:extent cx="5753100" cy="3457575"/>
@@ -865,7 +874,7 @@
         <w:t xml:space="preserve">”, o administrador salvará os dados do funcionário no sistema. </w:t>
       </w:r>
     </w:p>
-    <w:bookmarkEnd w:id="0"/>
+    <w:bookmarkEnd w:id="1"/>
     <w:p/>
     <w:p/>
     <w:p>
@@ -887,6 +896,7 @@
         <w:rPr>
           <w:noProof/>
         </w:rPr>
+        <w:lastRenderedPageBreak/>
         <w:drawing>
           <wp:inline distT="0" distB="0" distL="0" distR="0" wp14:anchorId="25364367" wp14:editId="2B7FF39D">
             <wp:extent cx="5753100" cy="3457575"/>
@@ -1063,6 +1073,7 @@
         <w:rPr>
           <w:noProof/>
         </w:rPr>
+        <w:lastRenderedPageBreak/>
         <w:drawing>
           <wp:inline distT="0" distB="0" distL="0" distR="0" wp14:anchorId="282DED64" wp14:editId="722B7FB0">
             <wp:extent cx="5753100" cy="3448050"/>
@@ -1245,6 +1256,7 @@
         <w:rPr>
           <w:noProof/>
         </w:rPr>
+        <w:lastRenderedPageBreak/>
         <w:drawing>
           <wp:inline distT="0" distB="0" distL="0" distR="0" wp14:anchorId="12581DD9" wp14:editId="4A79D143">
             <wp:extent cx="5753100" cy="3448050"/>
@@ -1389,71 +1401,91 @@
     <w:bookmarkEnd w:id="11"/>
     <w:p/>
     <w:p/>
-    <w:p>
-      <w:pPr>
-        <w:pStyle w:val="Ttulo2"/>
-      </w:pPr>
-      <w:bookmarkStart w:id="12" w:name="_Toc56408412"/>
-      <w:r>
-        <w:t>MENSAGENS DE ERRO</w:t>
+    <w:p/>
+    <w:p>
+      <w:pPr>
+        <w:pStyle w:val="Ttulo1"/>
+      </w:pPr>
+      <w:bookmarkStart w:id="12" w:name="_Toc56408417"/>
+      <w:r>
+        <w:t>TELA ENTIDADES</w:t>
       </w:r>
       <w:bookmarkEnd w:id="12"/>
     </w:p>
     <w:p/>
     <w:p>
-      <w:bookmarkStart w:id="13" w:name="_Hlk56411626"/>
-      <w:r>
-        <w:t xml:space="preserve">As mensagens de erro </w:t>
-      </w:r>
-      <w:r>
-        <w:t>surgem</w:t>
-      </w:r>
-      <w:r>
-        <w:t xml:space="preserve"> quando algum dado é preenchido incorretamente ou quando faltam dados a serem preenchidos. </w:t>
-      </w:r>
-    </w:p>
-    <w:p/>
-    <w:p>
-      <w:pPr>
-        <w:pStyle w:val="Ttulo3"/>
-      </w:pPr>
-      <w:bookmarkStart w:id="14" w:name="_Toc56408413"/>
-      <w:r>
-        <w:t>Cadastre funcionários, atribuindo a eles cargos e mais</w:t>
-      </w:r>
-      <w:bookmarkEnd w:id="14"/>
-    </w:p>
-    <w:p/>
-    <w:p>
-      <w:pPr>
-        <w:pStyle w:val="Ttulo4"/>
-      </w:pPr>
-      <w:r>
-        <w:t>Senhas divergentes</w:t>
-      </w:r>
-    </w:p>
-    <w:p/>
-    <w:p>
-      <w:r>
-        <w:t>Erro ocorre q</w:t>
-      </w:r>
-      <w:r>
-        <w:t>uando os campos “Senhas” e “Confirmar a senha” estão divergentes. Para corrigir este erro só é necessário preencher os dois campos igualmente</w:t>
-      </w:r>
-      <w:r>
-        <w:t>.</w:t>
-      </w:r>
+      <w:pPr>
+        <w:rPr>
+          <w:rFonts w:cs="Times New Roman"/>
+          <w:szCs w:val="24"/>
+        </w:rPr>
+      </w:pPr>
+      <w:r>
+        <w:rPr>
+          <w:rFonts w:cs="Times New Roman"/>
+          <w:szCs w:val="24"/>
+        </w:rPr>
+        <w:t>Clicando em “</w:t>
+      </w:r>
+      <w:r>
+        <w:rPr>
+          <w:rFonts w:cs="Times New Roman"/>
+          <w:b/>
+          <w:bCs/>
+          <w:szCs w:val="24"/>
+        </w:rPr>
+        <w:t>Entidades</w:t>
+      </w:r>
+      <w:r>
+        <w:rPr>
+          <w:rFonts w:cs="Times New Roman"/>
+          <w:szCs w:val="24"/>
+        </w:rPr>
+        <w:t>” na barra lateral, ou em “</w:t>
+      </w:r>
+      <w:r>
+        <w:rPr>
+          <w:rFonts w:cs="Times New Roman"/>
+          <w:b/>
+          <w:bCs/>
+          <w:szCs w:val="24"/>
+        </w:rPr>
+        <w:t>Visualize todas as entidades cadastradas e edite suas informações</w:t>
+      </w:r>
+      <w:r>
+        <w:rPr>
+          <w:rFonts w:cs="Times New Roman"/>
+          <w:szCs w:val="24"/>
+        </w:rPr>
+        <w:t>” na área de trabalho, o usuário será direcionado para uma tela onde poderá visualizar e alterar os dados de cadastro dos funcionários, filiais e viagens cadastrados no sistema</w:t>
+      </w:r>
+      <w:r>
+        <w:rPr>
+          <w:rFonts w:cs="Times New Roman"/>
+          <w:szCs w:val="24"/>
+        </w:rPr>
+        <w:t xml:space="preserve">. </w:t>
+      </w:r>
+    </w:p>
+    <w:p>
+      <w:pPr>
+        <w:rPr>
+          <w:rFonts w:cs="Times New Roman"/>
+          <w:szCs w:val="24"/>
+        </w:rPr>
+      </w:pPr>
     </w:p>
     <w:p>
       <w:r>
         <w:rPr>
           <w:noProof/>
         </w:rPr>
+        <w:lastRenderedPageBreak/>
         <w:drawing>
-          <wp:inline distT="0" distB="0" distL="0" distR="0" wp14:anchorId="1E871302" wp14:editId="3EF0F810">
-            <wp:extent cx="5753100" cy="3448050"/>
-            <wp:effectExtent l="0" t="0" r="0" b="0"/>
-            <wp:docPr id="8" name="Imagem 8"/>
+          <wp:inline distT="0" distB="0" distL="0" distR="0" wp14:anchorId="4392F3A3" wp14:editId="56DE01B2">
+            <wp:extent cx="5753100" cy="3457575"/>
+            <wp:effectExtent l="0" t="0" r="0" b="9525"/>
+            <wp:docPr id="21" name="Imagem 21"/>
             <wp:cNvGraphicFramePr>
               <a:graphicFrameLocks xmlns:a="http://schemas.openxmlformats.org/drawingml/2006/main" noChangeAspect="1"/>
             </wp:cNvGraphicFramePr>
@@ -1461,13 +1493,471 @@
               <a:graphicData uri="http://schemas.openxmlformats.org/drawingml/2006/picture">
                 <pic:pic xmlns:pic="http://schemas.openxmlformats.org/drawingml/2006/picture">
                   <pic:nvPicPr>
-                    <pic:cNvPr id="0" name="Picture 8"/>
+                    <pic:cNvPr id="0" name="Picture 20"/>
                     <pic:cNvPicPr>
                       <a:picLocks noChangeAspect="1" noChangeArrowheads="1"/>
                     </pic:cNvPicPr>
                   </pic:nvPicPr>
                   <pic:blipFill>
                     <a:blip r:embed="rId14">
+                      <a:extLst>
+                        <a:ext uri="{28A0092B-C50C-407E-A947-70E740481C1C}">
+                          <a14:useLocalDpi xmlns:a14="http://schemas.microsoft.com/office/drawing/2010/main" val="0"/>
+                        </a:ext>
+                      </a:extLst>
+                    </a:blip>
+                    <a:srcRect/>
+                    <a:stretch>
+                      <a:fillRect/>
+                    </a:stretch>
+                  </pic:blipFill>
+                  <pic:spPr bwMode="auto">
+                    <a:xfrm>
+                      <a:off x="0" y="0"/>
+                      <a:ext cx="5753100" cy="3457575"/>
+                    </a:xfrm>
+                    <a:prstGeom prst="rect">
+                      <a:avLst/>
+                    </a:prstGeom>
+                    <a:noFill/>
+                    <a:ln>
+                      <a:noFill/>
+                    </a:ln>
+                  </pic:spPr>
+                </pic:pic>
+              </a:graphicData>
+            </a:graphic>
+          </wp:inline>
+        </w:drawing>
+      </w:r>
+    </w:p>
+    <w:p/>
+    <w:p>
+      <w:pPr>
+        <w:pStyle w:val="Ttulo2"/>
+      </w:pPr>
+      <w:bookmarkStart w:id="13" w:name="_Toc56408418"/>
+      <w:r>
+        <w:t>VEJA TODOS OS FUNCIONÁRIOS NO SISTEMA E EDITE SUAS INFORMAÇÕES</w:t>
+      </w:r>
+      <w:bookmarkEnd w:id="13"/>
+    </w:p>
+    <w:p/>
+    <w:p>
+      <w:r>
+        <w:rPr>
+          <w:noProof/>
+        </w:rPr>
+        <w:drawing>
+          <wp:inline distT="0" distB="0" distL="0" distR="0" wp14:anchorId="4544E2EC" wp14:editId="006C8656">
+            <wp:extent cx="5753100" cy="3467100"/>
+            <wp:effectExtent l="0" t="0" r="0" b="0"/>
+            <wp:docPr id="23" name="Imagem 23"/>
+            <wp:cNvGraphicFramePr>
+              <a:graphicFrameLocks xmlns:a="http://schemas.openxmlformats.org/drawingml/2006/main" noChangeAspect="1"/>
+            </wp:cNvGraphicFramePr>
+            <a:graphic xmlns:a="http://schemas.openxmlformats.org/drawingml/2006/main">
+              <a:graphicData uri="http://schemas.openxmlformats.org/drawingml/2006/picture">
+                <pic:pic xmlns:pic="http://schemas.openxmlformats.org/drawingml/2006/picture">
+                  <pic:nvPicPr>
+                    <pic:cNvPr id="0" name="Picture 22"/>
+                    <pic:cNvPicPr>
+                      <a:picLocks noChangeAspect="1" noChangeArrowheads="1"/>
+                    </pic:cNvPicPr>
+                  </pic:nvPicPr>
+                  <pic:blipFill>
+                    <a:blip r:embed="rId15">
+                      <a:extLst>
+                        <a:ext uri="{28A0092B-C50C-407E-A947-70E740481C1C}">
+                          <a14:useLocalDpi xmlns:a14="http://schemas.microsoft.com/office/drawing/2010/main" val="0"/>
+                        </a:ext>
+                      </a:extLst>
+                    </a:blip>
+                    <a:srcRect/>
+                    <a:stretch>
+                      <a:fillRect/>
+                    </a:stretch>
+                  </pic:blipFill>
+                  <pic:spPr bwMode="auto">
+                    <a:xfrm>
+                      <a:off x="0" y="0"/>
+                      <a:ext cx="5753100" cy="3467100"/>
+                    </a:xfrm>
+                    <a:prstGeom prst="rect">
+                      <a:avLst/>
+                    </a:prstGeom>
+                    <a:noFill/>
+                    <a:ln>
+                      <a:noFill/>
+                    </a:ln>
+                  </pic:spPr>
+                </pic:pic>
+              </a:graphicData>
+            </a:graphic>
+          </wp:inline>
+        </w:drawing>
+      </w:r>
+    </w:p>
+    <w:p>
+      <w:r>
+        <w:t xml:space="preserve">Nesta tela o administrador poderá visualizar os funcionários cadastrados no sistema. No campo </w:t>
+      </w:r>
+      <w:r>
+        <w:rPr>
+          <w:b/>
+          <w:bCs/>
+        </w:rPr>
+        <w:t>“Nome”</w:t>
+      </w:r>
+      <w:r>
+        <w:t xml:space="preserve">, poderá fazer uma buscar escrevendo o nome </w:t>
+      </w:r>
+      <w:r>
+        <w:t xml:space="preserve">de algum funcionário </w:t>
+      </w:r>
+      <w:r>
+        <w:t xml:space="preserve">que deseja </w:t>
+      </w:r>
+      <w:r>
+        <w:t xml:space="preserve">encontrar e clicar na lupa do lado direito da tela, ou poderá utilizar o campo </w:t>
+      </w:r>
+      <w:r>
+        <w:rPr>
+          <w:b/>
+          <w:bCs/>
+        </w:rPr>
+        <w:t>“CPF”</w:t>
+      </w:r>
+      <w:r>
+        <w:t xml:space="preserve"> para buscar no sistema, utilizando o CPF do funcionário cadastrado, e em seguida clicar na lupa do lado </w:t>
+      </w:r>
+      <w:r>
+        <w:lastRenderedPageBreak/>
+        <w:t>direito da tela. Após selecionar o funcionário desejado, o administrador poderá visualizar os dados do funcionário.</w:t>
+      </w:r>
+    </w:p>
+    <w:p/>
+    <w:p>
+      <w:r>
+        <w:rPr>
+          <w:noProof/>
+        </w:rPr>
+        <w:drawing>
+          <wp:inline distT="0" distB="0" distL="0" distR="0" wp14:anchorId="690181DC" wp14:editId="419DBFEA">
+            <wp:extent cx="5753100" cy="3457575"/>
+            <wp:effectExtent l="0" t="0" r="0" b="9525"/>
+            <wp:docPr id="24" name="Imagem 24"/>
+            <wp:cNvGraphicFramePr>
+              <a:graphicFrameLocks xmlns:a="http://schemas.openxmlformats.org/drawingml/2006/main" noChangeAspect="1"/>
+            </wp:cNvGraphicFramePr>
+            <a:graphic xmlns:a="http://schemas.openxmlformats.org/drawingml/2006/main">
+              <a:graphicData uri="http://schemas.openxmlformats.org/drawingml/2006/picture">
+                <pic:pic xmlns:pic="http://schemas.openxmlformats.org/drawingml/2006/picture">
+                  <pic:nvPicPr>
+                    <pic:cNvPr id="0" name="Picture 23"/>
+                    <pic:cNvPicPr>
+                      <a:picLocks noChangeAspect="1" noChangeArrowheads="1"/>
+                    </pic:cNvPicPr>
+                  </pic:nvPicPr>
+                  <pic:blipFill>
+                    <a:blip r:embed="rId16">
+                      <a:extLst>
+                        <a:ext uri="{28A0092B-C50C-407E-A947-70E740481C1C}">
+                          <a14:useLocalDpi xmlns:a14="http://schemas.microsoft.com/office/drawing/2010/main" val="0"/>
+                        </a:ext>
+                      </a:extLst>
+                    </a:blip>
+                    <a:srcRect/>
+                    <a:stretch>
+                      <a:fillRect/>
+                    </a:stretch>
+                  </pic:blipFill>
+                  <pic:spPr bwMode="auto">
+                    <a:xfrm>
+                      <a:off x="0" y="0"/>
+                      <a:ext cx="5753100" cy="3457575"/>
+                    </a:xfrm>
+                    <a:prstGeom prst="rect">
+                      <a:avLst/>
+                    </a:prstGeom>
+                    <a:noFill/>
+                    <a:ln>
+                      <a:noFill/>
+                    </a:ln>
+                  </pic:spPr>
+                </pic:pic>
+              </a:graphicData>
+            </a:graphic>
+          </wp:inline>
+        </w:drawing>
+      </w:r>
+    </w:p>
+    <w:p>
+      <w:r>
+        <w:t xml:space="preserve">Clicando no botão </w:t>
+      </w:r>
+      <w:r>
+        <w:rPr>
+          <w:b/>
+          <w:bCs/>
+        </w:rPr>
+        <w:t>“Editar”</w:t>
+      </w:r>
+      <w:r>
+        <w:t xml:space="preserve"> o administrador altera algum dado do funcionário e clicando em </w:t>
+      </w:r>
+      <w:r>
+        <w:rPr>
+          <w:b/>
+          <w:bCs/>
+        </w:rPr>
+        <w:t>“Excluir”</w:t>
+      </w:r>
+      <w:r>
+        <w:t xml:space="preserve">, ele exclui o cadastro do funcionário. Depois de realizar a edição em algum dado, e quiser cancelar a edição, deve-se clicar no botão </w:t>
+      </w:r>
+      <w:r>
+        <w:rPr>
+          <w:b/>
+          <w:bCs/>
+        </w:rPr>
+        <w:t>“Descartar”</w:t>
+      </w:r>
+      <w:r>
+        <w:t xml:space="preserve">, e o dado voltará a sua forma original, se desejar salvar o dado alterado, deve-se clicar no botão </w:t>
+      </w:r>
+      <w:r>
+        <w:rPr>
+          <w:b/>
+          <w:bCs/>
+        </w:rPr>
+        <w:t>“Salvar”</w:t>
+      </w:r>
+      <w:r>
+        <w:t>, onde será requisitado a senha do administrador.</w:t>
+      </w:r>
+    </w:p>
+    <w:p/>
+    <w:p>
+      <w:r>
+        <w:rPr>
+          <w:noProof/>
+        </w:rPr>
+        <w:lastRenderedPageBreak/>
+        <w:drawing>
+          <wp:inline distT="0" distB="0" distL="0" distR="0" wp14:anchorId="595AF999" wp14:editId="4A5536E7">
+            <wp:extent cx="5753100" cy="3429000"/>
+            <wp:effectExtent l="0" t="0" r="0" b="0"/>
+            <wp:docPr id="25" name="Imagem 25"/>
+            <wp:cNvGraphicFramePr>
+              <a:graphicFrameLocks xmlns:a="http://schemas.openxmlformats.org/drawingml/2006/main" noChangeAspect="1"/>
+            </wp:cNvGraphicFramePr>
+            <a:graphic xmlns:a="http://schemas.openxmlformats.org/drawingml/2006/main">
+              <a:graphicData uri="http://schemas.openxmlformats.org/drawingml/2006/picture">
+                <pic:pic xmlns:pic="http://schemas.openxmlformats.org/drawingml/2006/picture">
+                  <pic:nvPicPr>
+                    <pic:cNvPr id="0" name="Picture 24"/>
+                    <pic:cNvPicPr>
+                      <a:picLocks noChangeAspect="1" noChangeArrowheads="1"/>
+                    </pic:cNvPicPr>
+                  </pic:nvPicPr>
+                  <pic:blipFill>
+                    <a:blip r:embed="rId17">
+                      <a:extLst>
+                        <a:ext uri="{28A0092B-C50C-407E-A947-70E740481C1C}">
+                          <a14:useLocalDpi xmlns:a14="http://schemas.microsoft.com/office/drawing/2010/main" val="0"/>
+                        </a:ext>
+                      </a:extLst>
+                    </a:blip>
+                    <a:srcRect/>
+                    <a:stretch>
+                      <a:fillRect/>
+                    </a:stretch>
+                  </pic:blipFill>
+                  <pic:spPr bwMode="auto">
+                    <a:xfrm>
+                      <a:off x="0" y="0"/>
+                      <a:ext cx="5753100" cy="3429000"/>
+                    </a:xfrm>
+                    <a:prstGeom prst="rect">
+                      <a:avLst/>
+                    </a:prstGeom>
+                    <a:noFill/>
+                    <a:ln>
+                      <a:noFill/>
+                    </a:ln>
+                  </pic:spPr>
+                </pic:pic>
+              </a:graphicData>
+            </a:graphic>
+          </wp:inline>
+        </w:drawing>
+      </w:r>
+    </w:p>
+    <w:p/>
+    <w:p>
+      <w:r>
+        <w:t xml:space="preserve">Depois de alterar algum dado, deve-se inserir a senha do administrador e clicar no botão </w:t>
+      </w:r>
+      <w:r>
+        <w:rPr>
+          <w:b/>
+          <w:bCs/>
+        </w:rPr>
+        <w:t>“Confirmar”</w:t>
+      </w:r>
+      <w:r>
+        <w:t xml:space="preserve">. </w:t>
+      </w:r>
+    </w:p>
+    <w:p/>
+    <w:p/>
+    <w:p/>
+    <w:p>
+      <w:pPr>
+        <w:pStyle w:val="Ttulo2"/>
+      </w:pPr>
+      <w:bookmarkStart w:id="14" w:name="_Toc56408419"/>
+      <w:r>
+        <w:t>ACESSE AS FILIAIS CADASTRADAS NO SISTEMA E VEJA SEUS DADOS</w:t>
+      </w:r>
+      <w:bookmarkEnd w:id="14"/>
+    </w:p>
+    <w:p/>
+    <w:p>
+      <w:r>
+        <w:rPr>
+          <w:noProof/>
+        </w:rPr>
+        <w:lastRenderedPageBreak/>
+        <w:drawing>
+          <wp:inline distT="0" distB="0" distL="0" distR="0" wp14:anchorId="309FA532" wp14:editId="2D942C1F">
+            <wp:extent cx="5753100" cy="3457575"/>
+            <wp:effectExtent l="0" t="0" r="0" b="9525"/>
+            <wp:docPr id="32" name="Imagem 32"/>
+            <wp:cNvGraphicFramePr>
+              <a:graphicFrameLocks xmlns:a="http://schemas.openxmlformats.org/drawingml/2006/main" noChangeAspect="1"/>
+            </wp:cNvGraphicFramePr>
+            <a:graphic xmlns:a="http://schemas.openxmlformats.org/drawingml/2006/main">
+              <a:graphicData uri="http://schemas.openxmlformats.org/drawingml/2006/picture">
+                <pic:pic xmlns:pic="http://schemas.openxmlformats.org/drawingml/2006/picture">
+                  <pic:nvPicPr>
+                    <pic:cNvPr id="0" name="Picture 30"/>
+                    <pic:cNvPicPr>
+                      <a:picLocks noChangeAspect="1" noChangeArrowheads="1"/>
+                    </pic:cNvPicPr>
+                  </pic:nvPicPr>
+                  <pic:blipFill>
+                    <a:blip r:embed="rId18">
+                      <a:extLst>
+                        <a:ext uri="{28A0092B-C50C-407E-A947-70E740481C1C}">
+                          <a14:useLocalDpi xmlns:a14="http://schemas.microsoft.com/office/drawing/2010/main" val="0"/>
+                        </a:ext>
+                      </a:extLst>
+                    </a:blip>
+                    <a:srcRect/>
+                    <a:stretch>
+                      <a:fillRect/>
+                    </a:stretch>
+                  </pic:blipFill>
+                  <pic:spPr bwMode="auto">
+                    <a:xfrm>
+                      <a:off x="0" y="0"/>
+                      <a:ext cx="5753100" cy="3457575"/>
+                    </a:xfrm>
+                    <a:prstGeom prst="rect">
+                      <a:avLst/>
+                    </a:prstGeom>
+                    <a:noFill/>
+                    <a:ln>
+                      <a:noFill/>
+                    </a:ln>
+                  </pic:spPr>
+                </pic:pic>
+              </a:graphicData>
+            </a:graphic>
+          </wp:inline>
+        </w:drawing>
+      </w:r>
+    </w:p>
+    <w:p>
+      <w:r>
+        <w:t xml:space="preserve">Nesta tela o administrador poderá visualizar as filiais cadastradas no sistema. No campo </w:t>
+      </w:r>
+      <w:r>
+        <w:rPr>
+          <w:b/>
+          <w:bCs/>
+        </w:rPr>
+        <w:t>“</w:t>
+      </w:r>
+      <w:r>
+        <w:rPr>
+          <w:b/>
+          <w:bCs/>
+        </w:rPr>
+        <w:t>Filial</w:t>
+      </w:r>
+      <w:r>
+        <w:rPr>
+          <w:b/>
+          <w:bCs/>
+        </w:rPr>
+        <w:t>”</w:t>
+      </w:r>
+      <w:r>
+        <w:t xml:space="preserve">, poderá fazer uma buscar escrevendo o nome de alguma filial que deseja encontrar e clicar na lupa do lado direito da tela, ou poderá utilizar o campo </w:t>
+      </w:r>
+      <w:r>
+        <w:rPr>
+          <w:b/>
+          <w:bCs/>
+        </w:rPr>
+        <w:t>“</w:t>
+      </w:r>
+      <w:r>
+        <w:rPr>
+          <w:b/>
+          <w:bCs/>
+        </w:rPr>
+        <w:t>Estado</w:t>
+      </w:r>
+      <w:r>
+        <w:rPr>
+          <w:b/>
+          <w:bCs/>
+        </w:rPr>
+        <w:t>”</w:t>
+      </w:r>
+      <w:r>
+        <w:t xml:space="preserve"> para buscar no sistema as filiais cadastradas num determinado estado, e em seguida clicar na lupa do lado direito da tela. Após selecionar a filial desejada, o administrador poderá visualizar os dados da filial.</w:t>
+      </w:r>
+    </w:p>
+    <w:p/>
+    <w:p>
+      <w:r>
+        <w:rPr>
+          <w:noProof/>
+        </w:rPr>
+        <w:drawing>
+          <wp:inline distT="0" distB="0" distL="0" distR="0" wp14:anchorId="5EDB7562" wp14:editId="50467D81">
+            <wp:extent cx="5753100" cy="3448050"/>
+            <wp:effectExtent l="0" t="0" r="0" b="0"/>
+            <wp:docPr id="33" name="Imagem 33"/>
+            <wp:cNvGraphicFramePr>
+              <a:graphicFrameLocks xmlns:a="http://schemas.openxmlformats.org/drawingml/2006/main" noChangeAspect="1"/>
+            </wp:cNvGraphicFramePr>
+            <a:graphic xmlns:a="http://schemas.openxmlformats.org/drawingml/2006/main">
+              <a:graphicData uri="http://schemas.openxmlformats.org/drawingml/2006/picture">
+                <pic:pic xmlns:pic="http://schemas.openxmlformats.org/drawingml/2006/picture">
+                  <pic:nvPicPr>
+                    <pic:cNvPr id="0" name="Picture 31"/>
+                    <pic:cNvPicPr>
+                      <a:picLocks noChangeAspect="1" noChangeArrowheads="1"/>
+                    </pic:cNvPicPr>
+                  </pic:nvPicPr>
+                  <pic:blipFill>
+                    <a:blip r:embed="rId19">
                       <a:extLst>
                         <a:ext uri="{28A0092B-C50C-407E-A947-70E740481C1C}">
                           <a14:useLocalDpi xmlns:a14="http://schemas.microsoft.com/office/drawing/2010/main" val="0"/>
@@ -1499,22 +1989,50 @@
         </w:drawing>
       </w:r>
     </w:p>
-    <w:p/>
-    <w:p>
-      <w:pPr>
-        <w:pStyle w:val="Ttulo4"/>
-      </w:pPr>
-      <w:r>
-        <w:t>CPF já cadastrado no sistema</w:t>
-      </w:r>
-    </w:p>
-    <w:p/>
-    <w:p>
-      <w:r>
-        <w:t>Erro ocorre q</w:t>
-      </w:r>
-      <w:r>
-        <w:t xml:space="preserve">uando o CPF que está sendo cadastrado no sistema já existe. Para corrigir este erro deve-se conferir o CPF que está sendo cadastrado, se está correto, e conferir o CPF já cadastrado no sistema, pois os dois devem ser diferentes. </w:t>
+    <w:p>
+      <w:r>
+        <w:lastRenderedPageBreak/>
+        <w:t xml:space="preserve">Clicando no botão </w:t>
+      </w:r>
+      <w:r>
+        <w:rPr>
+          <w:b/>
+          <w:bCs/>
+        </w:rPr>
+        <w:t>“Editar”</w:t>
+      </w:r>
+      <w:r>
+        <w:t xml:space="preserve"> o administrador altera algum dado da filial e clicando em </w:t>
+      </w:r>
+      <w:r>
+        <w:rPr>
+          <w:b/>
+          <w:bCs/>
+        </w:rPr>
+        <w:t>“Excluir”</w:t>
+      </w:r>
+      <w:r>
+        <w:t xml:space="preserve">, ele exclui o cadastro da filial. Depois de realizar a edição em algum dado, e quiser cancelar a edição, deve-se clicar no botão </w:t>
+      </w:r>
+      <w:r>
+        <w:rPr>
+          <w:b/>
+          <w:bCs/>
+        </w:rPr>
+        <w:t>“Descartar”</w:t>
+      </w:r>
+      <w:r>
+        <w:t xml:space="preserve">, e o dado voltará a sua forma original, se desejar salvar o dado alterado, deve-se clicar no botão </w:t>
+      </w:r>
+      <w:r>
+        <w:rPr>
+          <w:b/>
+          <w:bCs/>
+        </w:rPr>
+        <w:t>“Salvar”</w:t>
+      </w:r>
+      <w:r>
+        <w:t>, onde será requisitado a senha do administrador.</w:t>
       </w:r>
     </w:p>
     <w:p>
@@ -1523,10 +2041,10 @@
           <w:noProof/>
         </w:rPr>
         <w:drawing>
-          <wp:inline distT="0" distB="0" distL="0" distR="0" wp14:anchorId="6DB87A70" wp14:editId="24894701">
-            <wp:extent cx="5753100" cy="3448050"/>
-            <wp:effectExtent l="0" t="0" r="0" b="0"/>
-            <wp:docPr id="9" name="Imagem 9"/>
+          <wp:inline distT="0" distB="0" distL="0" distR="0" wp14:anchorId="4AC3D481" wp14:editId="301383D1">
+            <wp:extent cx="5753100" cy="3438525"/>
+            <wp:effectExtent l="0" t="0" r="0" b="9525"/>
+            <wp:docPr id="3" name="Imagem 3"/>
             <wp:cNvGraphicFramePr>
               <a:graphicFrameLocks xmlns:a="http://schemas.openxmlformats.org/drawingml/2006/main" noChangeAspect="1"/>
             </wp:cNvGraphicFramePr>
@@ -1534,13 +2052,98 @@
               <a:graphicData uri="http://schemas.openxmlformats.org/drawingml/2006/picture">
                 <pic:pic xmlns:pic="http://schemas.openxmlformats.org/drawingml/2006/picture">
                   <pic:nvPicPr>
-                    <pic:cNvPr id="0" name="Picture 9"/>
+                    <pic:cNvPr id="0" name="Picture 2"/>
                     <pic:cNvPicPr>
                       <a:picLocks noChangeAspect="1" noChangeArrowheads="1"/>
                     </pic:cNvPicPr>
                   </pic:nvPicPr>
                   <pic:blipFill>
-                    <a:blip r:embed="rId15">
+                    <a:blip r:embed="rId20">
+                      <a:extLst>
+                        <a:ext uri="{28A0092B-C50C-407E-A947-70E740481C1C}">
+                          <a14:useLocalDpi xmlns:a14="http://schemas.microsoft.com/office/drawing/2010/main" val="0"/>
+                        </a:ext>
+                      </a:extLst>
+                    </a:blip>
+                    <a:srcRect/>
+                    <a:stretch>
+                      <a:fillRect/>
+                    </a:stretch>
+                  </pic:blipFill>
+                  <pic:spPr bwMode="auto">
+                    <a:xfrm>
+                      <a:off x="0" y="0"/>
+                      <a:ext cx="5753100" cy="3438525"/>
+                    </a:xfrm>
+                    <a:prstGeom prst="rect">
+                      <a:avLst/>
+                    </a:prstGeom>
+                    <a:noFill/>
+                    <a:ln>
+                      <a:noFill/>
+                    </a:ln>
+                  </pic:spPr>
+                </pic:pic>
+              </a:graphicData>
+            </a:graphic>
+          </wp:inline>
+        </w:drawing>
+      </w:r>
+    </w:p>
+    <w:p>
+      <w:r>
+        <w:t xml:space="preserve">Depois de alterar algum dado, deve-se inserir a senha do administrador e clicar no botão </w:t>
+      </w:r>
+      <w:r>
+        <w:rPr>
+          <w:b/>
+          <w:bCs/>
+        </w:rPr>
+        <w:t>“Confirmar”</w:t>
+      </w:r>
+      <w:r>
+        <w:t xml:space="preserve">. </w:t>
+      </w:r>
+    </w:p>
+    <w:p/>
+    <w:p/>
+    <w:p/>
+    <w:p>
+      <w:pPr>
+        <w:pStyle w:val="Ttulo2"/>
+      </w:pPr>
+      <w:bookmarkStart w:id="15" w:name="_Toc56408420"/>
+      <w:r>
+        <w:t>VISUALIZE OS VEÍCULOS CADASTRADOS NO BANCO DE DADOS</w:t>
+      </w:r>
+      <w:bookmarkEnd w:id="15"/>
+    </w:p>
+    <w:p/>
+    <w:p>
+      <w:r>
+        <w:rPr>
+          <w:noProof/>
+        </w:rPr>
+        <w:lastRenderedPageBreak/>
+        <w:drawing>
+          <wp:inline distT="0" distB="0" distL="0" distR="0" wp14:anchorId="031AF897" wp14:editId="245E807D">
+            <wp:extent cx="5753100" cy="3448050"/>
+            <wp:effectExtent l="0" t="0" r="0" b="0"/>
+            <wp:docPr id="5" name="Imagem 5"/>
+            <wp:cNvGraphicFramePr>
+              <a:graphicFrameLocks xmlns:a="http://schemas.openxmlformats.org/drawingml/2006/main" noChangeAspect="1"/>
+            </wp:cNvGraphicFramePr>
+            <a:graphic xmlns:a="http://schemas.openxmlformats.org/drawingml/2006/main">
+              <a:graphicData uri="http://schemas.openxmlformats.org/drawingml/2006/picture">
+                <pic:pic xmlns:pic="http://schemas.openxmlformats.org/drawingml/2006/picture">
+                  <pic:nvPicPr>
+                    <pic:cNvPr id="0" name="Picture 3"/>
+                    <pic:cNvPicPr>
+                      <a:picLocks noChangeAspect="1" noChangeArrowheads="1"/>
+                    </pic:cNvPicPr>
+                  </pic:nvPicPr>
+                  <pic:blipFill>
+                    <a:blip r:embed="rId21">
                       <a:extLst>
                         <a:ext uri="{28A0092B-C50C-407E-A947-70E740481C1C}">
                           <a14:useLocalDpi xmlns:a14="http://schemas.microsoft.com/office/drawing/2010/main" val="0"/>
@@ -1572,42 +2175,100 @@
         </w:drawing>
       </w:r>
     </w:p>
-    <w:p/>
-    <w:p>
-      <w:pPr>
-        <w:pStyle w:val="Ttulo4"/>
-      </w:pPr>
-      <w:r>
-        <w:t>E-mail já cadastrado no sistema</w:t>
-      </w:r>
-    </w:p>
-    <w:p/>
-    <w:p>
-      <w:r>
-        <w:t>Erro o</w:t>
-      </w:r>
-      <w:r>
-        <w:t xml:space="preserve">corre quando o e-mail que está sendo cadastrado já foi atribuído a outro funcionário. Para corrigir este erro deve-se conferir o e-mail que está sendo cadastrado se está correto, e conferir se o e-mail já a cadastrado para outro usuário também está </w:t>
-      </w:r>
-      <w:proofErr w:type="gramStart"/>
-      <w:r>
-        <w:t>correto</w:t>
-      </w:r>
-      <w:proofErr w:type="gramEnd"/>
-      <w:r>
-        <w:t>.</w:t>
-      </w:r>
-    </w:p>
+    <w:p>
+      <w:r>
+        <w:t xml:space="preserve">Nesta tela o administrador poderá visualizar os veículos cadastrados no sistema. No campo </w:t>
+      </w:r>
+      <w:r>
+        <w:rPr>
+          <w:b/>
+          <w:bCs/>
+        </w:rPr>
+        <w:t>“</w:t>
+      </w:r>
+      <w:r>
+        <w:rPr>
+          <w:b/>
+          <w:bCs/>
+        </w:rPr>
+        <w:t>Placa</w:t>
+      </w:r>
+      <w:r>
+        <w:rPr>
+          <w:b/>
+          <w:bCs/>
+        </w:rPr>
+        <w:t>”</w:t>
+      </w:r>
+      <w:r>
+        <w:t xml:space="preserve">, poderá fazer uma buscar escrevendo a placa de algum veículo que deseja encontrar e clicar na lupa do lado direito da tela, ou poderá utilizar o campo </w:t>
+      </w:r>
+      <w:r>
+        <w:rPr>
+          <w:b/>
+          <w:bCs/>
+        </w:rPr>
+        <w:t>“</w:t>
+      </w:r>
+      <w:r>
+        <w:rPr>
+          <w:b/>
+          <w:bCs/>
+        </w:rPr>
+        <w:t>ID do rastreador</w:t>
+      </w:r>
+      <w:r>
+        <w:rPr>
+          <w:b/>
+          <w:bCs/>
+        </w:rPr>
+        <w:t>”</w:t>
+      </w:r>
+      <w:r>
+        <w:t xml:space="preserve"> para buscar no sistema </w:t>
+      </w:r>
+      <w:r>
+        <w:t>os veículos</w:t>
+      </w:r>
+      <w:r>
+        <w:t xml:space="preserve"> cadastrad</w:t>
+      </w:r>
+      <w:r>
+        <w:t>o</w:t>
+      </w:r>
+      <w:r>
+        <w:t>s</w:t>
+      </w:r>
+      <w:r>
+        <w:t xml:space="preserve"> com aquele ID</w:t>
+      </w:r>
+      <w:r>
+        <w:t xml:space="preserve">, e em seguida clicar na lupa do lado direito da tela. Após selecionar </w:t>
+      </w:r>
+      <w:r>
+        <w:t>o veículo</w:t>
+      </w:r>
+      <w:r>
+        <w:t xml:space="preserve"> desejad</w:t>
+      </w:r>
+      <w:r>
+        <w:t>o</w:t>
+      </w:r>
+      <w:r>
+        <w:t>, o administrador poderá visualizar os dados da filial.</w:t>
+      </w:r>
+    </w:p>
+    <w:p/>
     <w:p>
       <w:r>
         <w:rPr>
           <w:noProof/>
         </w:rPr>
         <w:drawing>
-          <wp:inline distT="0" distB="0" distL="0" distR="0" wp14:anchorId="398773EE" wp14:editId="5DADC8F6">
-            <wp:extent cx="5753100" cy="3448050"/>
-            <wp:effectExtent l="0" t="0" r="0" b="0"/>
-            <wp:docPr id="11" name="Imagem 11"/>
+          <wp:inline distT="0" distB="0" distL="0" distR="0" wp14:anchorId="26F17354" wp14:editId="350D5D6A">
+            <wp:extent cx="5760085" cy="3446780"/>
+            <wp:effectExtent l="0" t="0" r="0" b="1270"/>
+            <wp:docPr id="10" name="Imagem 10"/>
             <wp:cNvGraphicFramePr>
               <a:graphicFrameLocks xmlns:a="http://schemas.openxmlformats.org/drawingml/2006/main" noChangeAspect="1"/>
             </wp:cNvGraphicFramePr>
@@ -1615,13 +2276,13 @@
               <a:graphicData uri="http://schemas.openxmlformats.org/drawingml/2006/picture">
                 <pic:pic xmlns:pic="http://schemas.openxmlformats.org/drawingml/2006/picture">
                   <pic:nvPicPr>
-                    <pic:cNvPr id="0" name="Picture 11"/>
+                    <pic:cNvPr id="0" name="Picture 4"/>
                     <pic:cNvPicPr>
                       <a:picLocks noChangeAspect="1" noChangeArrowheads="1"/>
                     </pic:cNvPicPr>
                   </pic:nvPicPr>
                   <pic:blipFill>
-                    <a:blip r:embed="rId16">
+                    <a:blip r:embed="rId22">
                       <a:extLst>
                         <a:ext uri="{28A0092B-C50C-407E-A947-70E740481C1C}">
                           <a14:useLocalDpi xmlns:a14="http://schemas.microsoft.com/office/drawing/2010/main" val="0"/>
@@ -1636,7 +2297,7 @@
                   <pic:spPr bwMode="auto">
                     <a:xfrm>
                       <a:off x="0" y="0"/>
-                      <a:ext cx="5753100" cy="3448050"/>
+                      <a:ext cx="5760085" cy="3446780"/>
                     </a:xfrm>
                     <a:prstGeom prst="rect">
                       <a:avLst/>
@@ -1653,22 +2314,50 @@
         </w:drawing>
       </w:r>
     </w:p>
-    <w:p/>
-    <w:p>
-      <w:pPr>
-        <w:pStyle w:val="Ttulo4"/>
-      </w:pPr>
-      <w:r>
-        <w:t xml:space="preserve">Carga horária </w:t>
-      </w:r>
-    </w:p>
-    <w:p/>
-    <w:p>
-      <w:r>
-        <w:t>Erro o</w:t>
-      </w:r>
-      <w:r>
-        <w:t>corre quando a carga horária é maior ou menor prevista na lei. A carga horária deve ser maior que 8 horas e até 12 horas diárias.</w:t>
+    <w:p>
+      <w:r>
+        <w:lastRenderedPageBreak/>
+        <w:t xml:space="preserve">Clicando no botão </w:t>
+      </w:r>
+      <w:r>
+        <w:rPr>
+          <w:b/>
+          <w:bCs/>
+        </w:rPr>
+        <w:t>“Editar”</w:t>
+      </w:r>
+      <w:r>
+        <w:t xml:space="preserve"> o administrador altera algum dado do veículo e clicando em </w:t>
+      </w:r>
+      <w:r>
+        <w:rPr>
+          <w:b/>
+          <w:bCs/>
+        </w:rPr>
+        <w:t>“Excluir”</w:t>
+      </w:r>
+      <w:r>
+        <w:t xml:space="preserve">, ele exclui o cadastro do veículo. Depois de realizar a edição em algum dado, e quiser cancelar a edição, deve-se clicar no botão </w:t>
+      </w:r>
+      <w:r>
+        <w:rPr>
+          <w:b/>
+          <w:bCs/>
+        </w:rPr>
+        <w:t>“Descartar”</w:t>
+      </w:r>
+      <w:r>
+        <w:t xml:space="preserve">, e o dado voltará a sua forma original, se desejar salvar o dado alterado, deve-se clicar no botão </w:t>
+      </w:r>
+      <w:r>
+        <w:rPr>
+          <w:b/>
+          <w:bCs/>
+        </w:rPr>
+        <w:t>“Salvar”</w:t>
+      </w:r>
+      <w:r>
+        <w:t>, onde será requisitado a senha do administrador.</w:t>
       </w:r>
     </w:p>
     <w:p/>
@@ -1678,10 +2367,10 @@
           <w:noProof/>
         </w:rPr>
         <w:drawing>
-          <wp:inline distT="0" distB="0" distL="0" distR="0" wp14:anchorId="7B63693E" wp14:editId="3B8ADD39">
-            <wp:extent cx="5753100" cy="3438525"/>
+          <wp:inline distT="0" distB="0" distL="0" distR="0" wp14:anchorId="1AFA9323" wp14:editId="60577900">
+            <wp:extent cx="5753100" cy="3457575"/>
             <wp:effectExtent l="0" t="0" r="0" b="9525"/>
-            <wp:docPr id="12" name="Imagem 12"/>
+            <wp:docPr id="16" name="Imagem 16"/>
             <wp:cNvGraphicFramePr>
               <a:graphicFrameLocks xmlns:a="http://schemas.openxmlformats.org/drawingml/2006/main" noChangeAspect="1"/>
             </wp:cNvGraphicFramePr>
@@ -1689,13 +2378,169 @@
               <a:graphicData uri="http://schemas.openxmlformats.org/drawingml/2006/picture">
                 <pic:pic xmlns:pic="http://schemas.openxmlformats.org/drawingml/2006/picture">
                   <pic:nvPicPr>
-                    <pic:cNvPr id="0" name="Picture 12"/>
+                    <pic:cNvPr id="0" name="Picture 5"/>
                     <pic:cNvPicPr>
                       <a:picLocks noChangeAspect="1" noChangeArrowheads="1"/>
                     </pic:cNvPicPr>
                   </pic:nvPicPr>
                   <pic:blipFill>
-                    <a:blip r:embed="rId17">
+                    <a:blip r:embed="rId23">
+                      <a:extLst>
+                        <a:ext uri="{28A0092B-C50C-407E-A947-70E740481C1C}">
+                          <a14:useLocalDpi xmlns:a14="http://schemas.microsoft.com/office/drawing/2010/main" val="0"/>
+                        </a:ext>
+                      </a:extLst>
+                    </a:blip>
+                    <a:srcRect/>
+                    <a:stretch>
+                      <a:fillRect/>
+                    </a:stretch>
+                  </pic:blipFill>
+                  <pic:spPr bwMode="auto">
+                    <a:xfrm>
+                      <a:off x="0" y="0"/>
+                      <a:ext cx="5753100" cy="3457575"/>
+                    </a:xfrm>
+                    <a:prstGeom prst="rect">
+                      <a:avLst/>
+                    </a:prstGeom>
+                    <a:noFill/>
+                    <a:ln>
+                      <a:noFill/>
+                    </a:ln>
+                  </pic:spPr>
+                </pic:pic>
+              </a:graphicData>
+            </a:graphic>
+          </wp:inline>
+        </w:drawing>
+      </w:r>
+    </w:p>
+    <w:p>
+      <w:r>
+        <w:t xml:space="preserve">Depois de alterar algum dado, deve-se inserir a senha do administrador e clicar no botão </w:t>
+      </w:r>
+      <w:r>
+        <w:rPr>
+          <w:b/>
+          <w:bCs/>
+        </w:rPr>
+        <w:t>“Confirmar”</w:t>
+      </w:r>
+      <w:r>
+        <w:t xml:space="preserve">. </w:t>
+      </w:r>
+    </w:p>
+    <w:p/>
+    <w:p/>
+    <w:p/>
+    <w:p>
+      <w:pPr>
+        <w:pStyle w:val="Ttulo1"/>
+      </w:pPr>
+      <w:bookmarkStart w:id="16" w:name="_Toc56408423"/>
+      <w:r>
+        <w:t xml:space="preserve">TELA </w:t>
+      </w:r>
+      <w:r>
+        <w:t>HISTÓRICO DE ENTREGAS</w:t>
+      </w:r>
+      <w:bookmarkEnd w:id="16"/>
+    </w:p>
+    <w:p/>
+    <w:p>
+      <w:pPr>
+        <w:rPr>
+          <w:rFonts w:cs="Times New Roman"/>
+          <w:szCs w:val="24"/>
+        </w:rPr>
+      </w:pPr>
+      <w:r>
+        <w:rPr>
+          <w:rFonts w:cs="Times New Roman"/>
+          <w:szCs w:val="24"/>
+        </w:rPr>
+        <w:t>Clicando em “</w:t>
+      </w:r>
+      <w:r>
+        <w:rPr>
+          <w:rFonts w:cs="Times New Roman"/>
+          <w:b/>
+          <w:bCs/>
+          <w:szCs w:val="24"/>
+        </w:rPr>
+        <w:t>Histórico de entregas</w:t>
+      </w:r>
+      <w:r>
+        <w:rPr>
+          <w:rFonts w:cs="Times New Roman"/>
+          <w:szCs w:val="24"/>
+        </w:rPr>
+        <w:t>” na barra lateral, ou em “</w:t>
+      </w:r>
+      <w:r>
+        <w:rPr>
+          <w:rFonts w:cs="Times New Roman"/>
+          <w:b/>
+          <w:bCs/>
+          <w:szCs w:val="24"/>
+        </w:rPr>
+        <w:t>Veja todas as entregas e viagens realizadas pelos motoristas</w:t>
+      </w:r>
+      <w:r>
+        <w:rPr>
+          <w:rFonts w:cs="Times New Roman"/>
+          <w:szCs w:val="24"/>
+        </w:rPr>
+        <w:t>” na área de trabalho, o usuário será direcionado para uma tela onde poderá visualizar e alterar os dados de cadastro d</w:t>
+      </w:r>
+      <w:r>
+        <w:rPr>
+          <w:rFonts w:cs="Times New Roman"/>
+          <w:szCs w:val="24"/>
+        </w:rPr>
+        <w:t>e viagens</w:t>
+      </w:r>
+      <w:r>
+        <w:rPr>
+          <w:rFonts w:cs="Times New Roman"/>
+          <w:szCs w:val="24"/>
+        </w:rPr>
+        <w:t xml:space="preserve"> cadastrados no sistema</w:t>
+      </w:r>
+      <w:r>
+        <w:rPr>
+          <w:rFonts w:cs="Times New Roman"/>
+          <w:szCs w:val="24"/>
+        </w:rPr>
+        <w:t xml:space="preserve">. </w:t>
+      </w:r>
+    </w:p>
+    <w:p>
+      <w:r>
+        <w:rPr>
+          <w:noProof/>
+        </w:rPr>
+        <w:lastRenderedPageBreak/>
+        <w:drawing>
+          <wp:inline distT="0" distB="0" distL="0" distR="0" wp14:anchorId="0072BEF5" wp14:editId="5FD013AD">
+            <wp:extent cx="5753100" cy="3438525"/>
+            <wp:effectExtent l="0" t="0" r="0" b="9525"/>
+            <wp:docPr id="27" name="Imagem 27"/>
+            <wp:cNvGraphicFramePr>
+              <a:graphicFrameLocks xmlns:a="http://schemas.openxmlformats.org/drawingml/2006/main" noChangeAspect="1"/>
+            </wp:cNvGraphicFramePr>
+            <a:graphic xmlns:a="http://schemas.openxmlformats.org/drawingml/2006/main">
+              <a:graphicData uri="http://schemas.openxmlformats.org/drawingml/2006/picture">
+                <pic:pic xmlns:pic="http://schemas.openxmlformats.org/drawingml/2006/picture">
+                  <pic:nvPicPr>
+                    <pic:cNvPr id="0" name="Picture 9"/>
+                    <pic:cNvPicPr>
+                      <a:picLocks noChangeAspect="1" noChangeArrowheads="1"/>
+                    </pic:cNvPicPr>
+                  </pic:nvPicPr>
+                  <pic:blipFill>
+                    <a:blip r:embed="rId24">
                       <a:extLst>
                         <a:ext uri="{28A0092B-C50C-407E-A947-70E740481C1C}">
                           <a14:useLocalDpi xmlns:a14="http://schemas.microsoft.com/office/drawing/2010/main" val="0"/>
@@ -1727,93 +2572,71 @@
         </w:drawing>
       </w:r>
     </w:p>
-    <w:p/>
-    <w:p>
-      <w:pPr>
-        <w:pStyle w:val="PargrafodaLista"/>
-        <w:numPr>
-          <w:ilvl w:val="0"/>
-          <w:numId w:val="3"/>
-        </w:numPr>
-        <w:rPr>
-          <w:b/>
-          <w:bCs/>
-          <w:color w:val="FF0000"/>
-        </w:rPr>
-      </w:pPr>
-      <w:r>
-        <w:rPr>
-          <w:b/>
-          <w:bCs/>
-          <w:color w:val="FF0000"/>
-        </w:rPr>
-        <w:t>Falta de campos a serem preenchidos</w:t>
-      </w:r>
-      <w:r>
-        <w:rPr>
-          <w:b/>
-          <w:bCs/>
-          <w:color w:val="FF0000"/>
-        </w:rPr>
-        <w:t xml:space="preserve">: falta correção para </w:t>
-      </w:r>
-      <w:r>
-        <w:rPr>
-          <w:b/>
-          <w:bCs/>
-          <w:color w:val="FF0000"/>
-        </w:rPr>
-        <w:t>pôr</w:t>
-      </w:r>
-      <w:r>
-        <w:rPr>
-          <w:b/>
-          <w:bCs/>
-          <w:color w:val="FF0000"/>
-        </w:rPr>
-        <w:t xml:space="preserve"> imagem</w:t>
-      </w:r>
-    </w:p>
-    <w:p/>
-    <w:p/>
-    <w:p>
-      <w:pPr>
-        <w:pStyle w:val="Ttulo3"/>
-      </w:pPr>
-      <w:bookmarkStart w:id="15" w:name="_Toc56408414"/>
-      <w:r>
-        <w:t>Cadastre filiais no sistema para serem atribuídas aos funcionários</w:t>
-      </w:r>
-      <w:bookmarkEnd w:id="15"/>
-    </w:p>
-    <w:p/>
-    <w:p>
-      <w:pPr>
-        <w:pStyle w:val="Ttulo4"/>
-      </w:pPr>
-      <w:r>
-        <w:t>Verifique os campos</w:t>
-      </w:r>
-    </w:p>
-    <w:p/>
-    <w:p>
-      <w:r>
-        <w:t>Erro ocorre q</w:t>
-      </w:r>
-      <w:r>
-        <w:t>uando faltam campos a serem preenchidos, o sistema não salvará as informações, pois estarão incompletas. Para corrigir este erro deve-se preencher todos os campos.</w:t>
-      </w:r>
-    </w:p>
+    <w:p>
+      <w:r>
+        <w:t xml:space="preserve">Nesta tela o administrador poderá visualizar as entregas cadastradas no sistema. No campo </w:t>
+      </w:r>
+      <w:r>
+        <w:rPr>
+          <w:b/>
+          <w:bCs/>
+        </w:rPr>
+        <w:t>“</w:t>
+      </w:r>
+      <w:r>
+        <w:rPr>
+          <w:b/>
+          <w:bCs/>
+        </w:rPr>
+        <w:t>Empresa Destino</w:t>
+      </w:r>
+      <w:r>
+        <w:rPr>
+          <w:b/>
+          <w:bCs/>
+        </w:rPr>
+        <w:t>”</w:t>
+      </w:r>
+      <w:r>
+        <w:t xml:space="preserve">, poderá fazer uma buscar escrevendo o nome da empresa que deseja encontrar e clicar na lupa do lado direito da tela, ou poderá utilizar o campo </w:t>
+      </w:r>
+      <w:r>
+        <w:rPr>
+          <w:b/>
+          <w:bCs/>
+        </w:rPr>
+        <w:t>“</w:t>
+      </w:r>
+      <w:r>
+        <w:rPr>
+          <w:b/>
+          <w:bCs/>
+        </w:rPr>
+        <w:t>Motorista</w:t>
+      </w:r>
+      <w:r>
+        <w:rPr>
+          <w:b/>
+          <w:bCs/>
+        </w:rPr>
+        <w:t>”</w:t>
+      </w:r>
+      <w:r>
+        <w:t xml:space="preserve"> para buscar no sistema o motorista que irá realizar a entrega, e em seguida clicar na lupa do lado direito da tela. Após selecionar a entrega desejada, o administrador poderá visualizar os dados da entrega.</w:t>
+      </w:r>
+    </w:p>
+    <w:p/>
+    <w:p/>
     <w:p>
       <w:r>
         <w:rPr>
           <w:noProof/>
         </w:rPr>
         <w:drawing>
-          <wp:inline distT="0" distB="0" distL="0" distR="0" wp14:anchorId="2217C116" wp14:editId="2848E95B">
-            <wp:extent cx="5760085" cy="3446780"/>
-            <wp:effectExtent l="0" t="0" r="0" b="1270"/>
-            <wp:docPr id="13" name="Imagem 13"/>
+          <wp:inline distT="0" distB="0" distL="0" distR="0" wp14:anchorId="3D7F1CD8" wp14:editId="01BBF6A4">
+            <wp:extent cx="5760085" cy="3456305"/>
+            <wp:effectExtent l="0" t="0" r="0" b="0"/>
+            <wp:docPr id="26" name="Imagem 26"/>
             <wp:cNvGraphicFramePr>
               <a:graphicFrameLocks xmlns:a="http://schemas.openxmlformats.org/drawingml/2006/main" noChangeAspect="1"/>
             </wp:cNvGraphicFramePr>
@@ -1821,13 +2644,115 @@
               <a:graphicData uri="http://schemas.openxmlformats.org/drawingml/2006/picture">
                 <pic:pic xmlns:pic="http://schemas.openxmlformats.org/drawingml/2006/picture">
                   <pic:nvPicPr>
-                    <pic:cNvPr id="0" name="Picture 13"/>
+                    <pic:cNvPr id="0" name="Picture 8"/>
                     <pic:cNvPicPr>
                       <a:picLocks noChangeAspect="1" noChangeArrowheads="1"/>
                     </pic:cNvPicPr>
                   </pic:nvPicPr>
                   <pic:blipFill>
-                    <a:blip r:embed="rId18">
+                    <a:blip r:embed="rId25">
+                      <a:extLst>
+                        <a:ext uri="{28A0092B-C50C-407E-A947-70E740481C1C}">
+                          <a14:useLocalDpi xmlns:a14="http://schemas.microsoft.com/office/drawing/2010/main" val="0"/>
+                        </a:ext>
+                      </a:extLst>
+                    </a:blip>
+                    <a:srcRect/>
+                    <a:stretch>
+                      <a:fillRect/>
+                    </a:stretch>
+                  </pic:blipFill>
+                  <pic:spPr bwMode="auto">
+                    <a:xfrm>
+                      <a:off x="0" y="0"/>
+                      <a:ext cx="5760085" cy="3456305"/>
+                    </a:xfrm>
+                    <a:prstGeom prst="rect">
+                      <a:avLst/>
+                    </a:prstGeom>
+                    <a:noFill/>
+                    <a:ln>
+                      <a:noFill/>
+                    </a:ln>
+                  </pic:spPr>
+                </pic:pic>
+              </a:graphicData>
+            </a:graphic>
+          </wp:inline>
+        </w:drawing>
+      </w:r>
+    </w:p>
+    <w:p>
+      <w:r>
+        <w:lastRenderedPageBreak/>
+        <w:t xml:space="preserve">Clicando no botão </w:t>
+      </w:r>
+      <w:r>
+        <w:rPr>
+          <w:b/>
+          <w:bCs/>
+        </w:rPr>
+        <w:t>“Editar”</w:t>
+      </w:r>
+      <w:r>
+        <w:t xml:space="preserve"> o administrador altera algum dado da viagem e clicando em </w:t>
+      </w:r>
+      <w:r>
+        <w:rPr>
+          <w:b/>
+          <w:bCs/>
+        </w:rPr>
+        <w:t>“Excluir”</w:t>
+      </w:r>
+      <w:r>
+        <w:t xml:space="preserve">, ele exclui a viagem. Depois de realizar a edição em algum dado, e quiser cancelar a edição, deve-se clicar no botão </w:t>
+      </w:r>
+      <w:r>
+        <w:rPr>
+          <w:b/>
+          <w:bCs/>
+        </w:rPr>
+        <w:t>“Descartar”</w:t>
+      </w:r>
+      <w:r>
+        <w:t xml:space="preserve">, e o dado voltará a sua forma original, se desejar salvar o dado alterado, deve-se clicar no botão </w:t>
+      </w:r>
+      <w:r>
+        <w:rPr>
+          <w:b/>
+          <w:bCs/>
+        </w:rPr>
+        <w:t>“Salvar”</w:t>
+      </w:r>
+      <w:r>
+        <w:t>, onde será requisitado a senha do administrador.</w:t>
+      </w:r>
+    </w:p>
+    <w:p/>
+    <w:p>
+      <w:r>
+        <w:rPr>
+          <w:noProof/>
+        </w:rPr>
+        <w:drawing>
+          <wp:inline distT="0" distB="0" distL="0" distR="0" wp14:anchorId="7BCAF1F3" wp14:editId="2B56F45A">
+            <wp:extent cx="5760085" cy="3446780"/>
+            <wp:effectExtent l="0" t="0" r="0" b="1270"/>
+            <wp:docPr id="30" name="Imagem 30"/>
+            <wp:cNvGraphicFramePr>
+              <a:graphicFrameLocks xmlns:a="http://schemas.openxmlformats.org/drawingml/2006/main" noChangeAspect="1"/>
+            </wp:cNvGraphicFramePr>
+            <a:graphic xmlns:a="http://schemas.openxmlformats.org/drawingml/2006/main">
+              <a:graphicData uri="http://schemas.openxmlformats.org/drawingml/2006/picture">
+                <pic:pic xmlns:pic="http://schemas.openxmlformats.org/drawingml/2006/picture">
+                  <pic:nvPicPr>
+                    <pic:cNvPr id="0" name="Picture 10"/>
+                    <pic:cNvPicPr>
+                      <a:picLocks noChangeAspect="1" noChangeArrowheads="1"/>
+                    </pic:cNvPicPr>
+                  </pic:nvPicPr>
+                  <pic:blipFill>
+                    <a:blip r:embed="rId26">
                       <a:extLst>
                         <a:ext uri="{28A0092B-C50C-407E-A947-70E740481C1C}">
                           <a14:useLocalDpi xmlns:a14="http://schemas.microsoft.com/office/drawing/2010/main" val="0"/>
@@ -1861,167 +2786,78 @@
     </w:p>
     <w:p/>
     <w:p>
-      <w:pPr>
-        <w:pStyle w:val="PargrafodaLista"/>
-        <w:numPr>
-          <w:ilvl w:val="0"/>
-          <w:numId w:val="3"/>
-        </w:numPr>
-        <w:rPr>
-          <w:b/>
-          <w:bCs/>
-          <w:color w:val="FF0000"/>
-        </w:rPr>
-      </w:pPr>
-      <w:r>
-        <w:rPr>
-          <w:b/>
-          <w:bCs/>
-          <w:color w:val="FF0000"/>
-        </w:rPr>
-        <w:t xml:space="preserve">Informações como </w:t>
-      </w:r>
-      <w:proofErr w:type="spellStart"/>
-      <w:r>
-        <w:rPr>
-          <w:b/>
-          <w:bCs/>
-          <w:color w:val="FF0000"/>
-        </w:rPr>
-        <w:t>cnpj</w:t>
-      </w:r>
-      <w:proofErr w:type="spellEnd"/>
-      <w:r>
-        <w:rPr>
-          <w:b/>
-          <w:bCs/>
-          <w:color w:val="FF0000"/>
-        </w:rPr>
-        <w:t xml:space="preserve"> e </w:t>
-      </w:r>
-      <w:proofErr w:type="spellStart"/>
-      <w:r>
-        <w:rPr>
-          <w:b/>
-          <w:bCs/>
-          <w:color w:val="FF0000"/>
-        </w:rPr>
-        <w:t>rntrc</w:t>
-      </w:r>
-      <w:proofErr w:type="spellEnd"/>
-      <w:r>
-        <w:rPr>
-          <w:b/>
-          <w:bCs/>
-          <w:color w:val="FF0000"/>
-        </w:rPr>
-        <w:t xml:space="preserve"> já existentes no sistema: Corrigir para colocar imagem de erro</w:t>
-      </w:r>
-    </w:p>
-    <w:p>
-      <w:pPr>
-        <w:rPr>
-          <w:b/>
-          <w:bCs/>
-          <w:color w:val="FF0000"/>
-        </w:rPr>
-      </w:pPr>
-    </w:p>
-    <w:p>
-      <w:pPr>
-        <w:pStyle w:val="PargrafodaLista"/>
-        <w:numPr>
-          <w:ilvl w:val="0"/>
-          <w:numId w:val="3"/>
-        </w:numPr>
-        <w:rPr>
-          <w:b/>
-          <w:bCs/>
-          <w:color w:val="FF0000"/>
-        </w:rPr>
-      </w:pPr>
-      <w:r>
-        <w:rPr>
-          <w:b/>
-          <w:bCs/>
-          <w:color w:val="FF0000"/>
-        </w:rPr>
-        <w:t xml:space="preserve">Cidade não existente no estado: Corrigir </w:t>
-      </w:r>
-      <w:r>
-        <w:rPr>
-          <w:b/>
-          <w:bCs/>
-          <w:color w:val="FF0000"/>
-        </w:rPr>
-        <w:t>para</w:t>
-      </w:r>
-      <w:r>
-        <w:rPr>
-          <w:b/>
-          <w:bCs/>
-          <w:color w:val="FF0000"/>
-        </w:rPr>
-        <w:t xml:space="preserve"> colocar imagem</w:t>
-      </w:r>
-    </w:p>
-    <w:p>
-      <w:pPr>
-        <w:rPr>
-          <w:b/>
-          <w:bCs/>
-          <w:color w:val="FF0000"/>
-        </w:rPr>
-      </w:pPr>
-    </w:p>
-    <w:p/>
-    <w:p>
-      <w:pPr>
-        <w:pStyle w:val="Ttulo3"/>
-      </w:pPr>
-      <w:bookmarkStart w:id="16" w:name="_Toc56408415"/>
-      <w:r>
-        <w:t>Cadastre os veículos que serão utilizados pelos motoristas</w:t>
-      </w:r>
-      <w:bookmarkEnd w:id="16"/>
-    </w:p>
-    <w:p/>
-    <w:p/>
-    <w:p>
-      <w:pPr>
-        <w:pStyle w:val="Ttulo4"/>
-      </w:pPr>
-      <w:r>
-        <w:t>Preencha todos os campos</w:t>
-      </w:r>
-    </w:p>
-    <w:p/>
-    <w:p>
-      <w:r>
-        <w:t>Quando faltam campos a serem preenchidos, o sistema não salvará as informações, pois estarão incompletas. Para corrigir este erro deve-se preencher todos os campos.</w:t>
-      </w:r>
-    </w:p>
-    <w:p/>
-    <w:p>
-      <w:pPr>
-        <w:rPr>
-          <w:b/>
-          <w:bCs/>
-          <w:color w:val="FF0000"/>
-        </w:rPr>
-      </w:pPr>
-      <w:r>
-        <w:rPr>
-          <w:b/>
-          <w:bCs/>
+      <w:r>
+        <w:t xml:space="preserve">Depois de alterar algum dado, deve-se inserir a senha do administrador e clicar no botão </w:t>
+      </w:r>
+      <w:r>
+        <w:rPr>
+          <w:b/>
+          <w:bCs/>
+        </w:rPr>
+        <w:t>“Confirmar”</w:t>
+      </w:r>
+      <w:r>
+        <w:t xml:space="preserve">. </w:t>
+      </w:r>
+    </w:p>
+    <w:p/>
+    <w:p>
+      <w:pPr>
+        <w:pStyle w:val="Ttulo1"/>
+      </w:pPr>
+      <w:bookmarkStart w:id="17" w:name="_Toc56408424"/>
+      <w:r>
+        <w:t>TELA AVISOS</w:t>
+      </w:r>
+      <w:bookmarkEnd w:id="17"/>
+      <w:r>
+        <w:t xml:space="preserve"> </w:t>
+      </w:r>
+    </w:p>
+    <w:p/>
+    <w:p>
+      <w:r>
+        <w:rPr>
+          <w:rFonts w:cs="Times New Roman"/>
+          <w:szCs w:val="24"/>
+        </w:rPr>
+        <w:t>Clicando em “</w:t>
+      </w:r>
+      <w:r>
+        <w:rPr>
+          <w:rFonts w:cs="Times New Roman"/>
+          <w:b/>
+          <w:bCs/>
+          <w:szCs w:val="24"/>
+        </w:rPr>
+        <w:t>Avisos</w:t>
+      </w:r>
+      <w:r>
+        <w:rPr>
+          <w:rFonts w:cs="Times New Roman"/>
+          <w:szCs w:val="24"/>
+        </w:rPr>
+        <w:t xml:space="preserve">” na barra lateral, o usuário será direcionado para uma tela onde poderá visualizar </w:t>
+      </w:r>
+      <w:r>
+        <w:rPr>
+          <w:rFonts w:cs="Times New Roman"/>
+          <w:szCs w:val="24"/>
+        </w:rPr>
+        <w:t xml:space="preserve">avisos enviados por outros funcionários. </w:t>
+      </w:r>
+    </w:p>
+    <w:p>
+      <w:r>
+        <w:rPr>
           <w:noProof/>
-          <w:color w:val="FF0000"/>
-        </w:rPr>
+        </w:rPr>
+        <w:lastRenderedPageBreak/>
         <w:drawing>
-          <wp:inline distT="0" distB="0" distL="0" distR="0" wp14:anchorId="67E902A6" wp14:editId="52AD2F3F">
-            <wp:extent cx="5753100" cy="3438525"/>
-            <wp:effectExtent l="0" t="0" r="0" b="9525"/>
-            <wp:docPr id="15" name="Imagem 15"/>
+          <wp:inline distT="0" distB="0" distL="0" distR="0" wp14:anchorId="41CDCBC4" wp14:editId="0F0EEFA7">
+            <wp:extent cx="5753100" cy="3448050"/>
+            <wp:effectExtent l="0" t="0" r="0" b="0"/>
+            <wp:docPr id="37" name="Imagem 37"/>
             <wp:cNvGraphicFramePr>
               <a:graphicFrameLocks xmlns:a="http://schemas.openxmlformats.org/drawingml/2006/main" noChangeAspect="1"/>
             </wp:cNvGraphicFramePr>
@@ -2029,820 +2865,7 @@
               <a:graphicData uri="http://schemas.openxmlformats.org/drawingml/2006/picture">
                 <pic:pic xmlns:pic="http://schemas.openxmlformats.org/drawingml/2006/picture">
                   <pic:nvPicPr>
-                    <pic:cNvPr id="0" name="Picture 15"/>
-                    <pic:cNvPicPr>
-                      <a:picLocks noChangeAspect="1" noChangeArrowheads="1"/>
-                    </pic:cNvPicPr>
-                  </pic:nvPicPr>
-                  <pic:blipFill>
-                    <a:blip r:embed="rId19">
-                      <a:extLst>
-                        <a:ext uri="{28A0092B-C50C-407E-A947-70E740481C1C}">
-                          <a14:useLocalDpi xmlns:a14="http://schemas.microsoft.com/office/drawing/2010/main" val="0"/>
-                        </a:ext>
-                      </a:extLst>
-                    </a:blip>
-                    <a:srcRect/>
-                    <a:stretch>
-                      <a:fillRect/>
-                    </a:stretch>
-                  </pic:blipFill>
-                  <pic:spPr bwMode="auto">
-                    <a:xfrm>
-                      <a:off x="0" y="0"/>
-                      <a:ext cx="5753100" cy="3438525"/>
-                    </a:xfrm>
-                    <a:prstGeom prst="rect">
-                      <a:avLst/>
-                    </a:prstGeom>
-                    <a:noFill/>
-                    <a:ln>
-                      <a:noFill/>
-                    </a:ln>
-                  </pic:spPr>
-                </pic:pic>
-              </a:graphicData>
-            </a:graphic>
-          </wp:inline>
-        </w:drawing>
-      </w:r>
-    </w:p>
-    <w:p>
-      <w:pPr>
-        <w:rPr>
-          <w:b/>
-          <w:bCs/>
-          <w:color w:val="FF0000"/>
-        </w:rPr>
-      </w:pPr>
-    </w:p>
-    <w:p>
-      <w:pPr>
-        <w:pStyle w:val="PargrafodaLista"/>
-        <w:numPr>
-          <w:ilvl w:val="0"/>
-          <w:numId w:val="4"/>
-        </w:numPr>
-        <w:rPr>
-          <w:b/>
-          <w:bCs/>
-          <w:color w:val="FF0000"/>
-        </w:rPr>
-      </w:pPr>
-      <w:r>
-        <w:rPr>
-          <w:b/>
-          <w:bCs/>
-          <w:color w:val="FF0000"/>
-        </w:rPr>
-        <w:t>Veículos com placas iguais, corrigir erro para colocar imagem de erro</w:t>
-      </w:r>
-    </w:p>
-    <w:p>
-      <w:pPr>
-        <w:rPr>
-          <w:b/>
-          <w:bCs/>
-          <w:color w:val="FF0000"/>
-        </w:rPr>
-      </w:pPr>
-    </w:p>
-    <w:p>
-      <w:pPr>
-        <w:pStyle w:val="Ttulo3"/>
-      </w:pPr>
-      <w:bookmarkStart w:id="17" w:name="_Toc56408416"/>
-      <w:r>
-        <w:t>Crie Viagens/</w:t>
-      </w:r>
-      <w:r>
-        <w:t>Entregas a serem realizadas pelos motoristas</w:t>
-      </w:r>
-      <w:bookmarkEnd w:id="17"/>
-    </w:p>
-    <w:p/>
-    <w:p>
-      <w:pPr>
-        <w:pStyle w:val="Ttulo4"/>
-      </w:pPr>
-      <w:r>
-        <w:t>Preencha todos os campos</w:t>
-      </w:r>
-    </w:p>
-    <w:p/>
-    <w:p>
-      <w:r>
-        <w:t>Quando faltam campos a serem preenchidos, o sistema não salvará as informações, pois estarão incompletas. Para corrigir este erro deve-se preencher todos os campos.</w:t>
-      </w:r>
-    </w:p>
-    <w:p/>
-    <w:p>
-      <w:pPr>
-        <w:rPr>
-          <w:b/>
-          <w:bCs/>
-          <w:color w:val="FF0000"/>
-        </w:rPr>
-      </w:pPr>
-      <w:r>
-        <w:rPr>
-          <w:b/>
-          <w:bCs/>
-          <w:noProof/>
-          <w:color w:val="FF0000"/>
-        </w:rPr>
-        <w:drawing>
-          <wp:inline distT="0" distB="0" distL="0" distR="0" wp14:anchorId="71B4D43F" wp14:editId="57479700">
-            <wp:extent cx="5753100" cy="3467100"/>
-            <wp:effectExtent l="0" t="0" r="0" b="0"/>
-            <wp:docPr id="19" name="Imagem 19"/>
-            <wp:cNvGraphicFramePr>
-              <a:graphicFrameLocks xmlns:a="http://schemas.openxmlformats.org/drawingml/2006/main" noChangeAspect="1"/>
-            </wp:cNvGraphicFramePr>
-            <a:graphic xmlns:a="http://schemas.openxmlformats.org/drawingml/2006/main">
-              <a:graphicData uri="http://schemas.openxmlformats.org/drawingml/2006/picture">
-                <pic:pic xmlns:pic="http://schemas.openxmlformats.org/drawingml/2006/picture">
-                  <pic:nvPicPr>
-                    <pic:cNvPr id="0" name="Picture 18"/>
-                    <pic:cNvPicPr>
-                      <a:picLocks noChangeAspect="1" noChangeArrowheads="1"/>
-                    </pic:cNvPicPr>
-                  </pic:nvPicPr>
-                  <pic:blipFill>
-                    <a:blip r:embed="rId20">
-                      <a:extLst>
-                        <a:ext uri="{28A0092B-C50C-407E-A947-70E740481C1C}">
-                          <a14:useLocalDpi xmlns:a14="http://schemas.microsoft.com/office/drawing/2010/main" val="0"/>
-                        </a:ext>
-                      </a:extLst>
-                    </a:blip>
-                    <a:srcRect/>
-                    <a:stretch>
-                      <a:fillRect/>
-                    </a:stretch>
-                  </pic:blipFill>
-                  <pic:spPr bwMode="auto">
-                    <a:xfrm>
-                      <a:off x="0" y="0"/>
-                      <a:ext cx="5753100" cy="3467100"/>
-                    </a:xfrm>
-                    <a:prstGeom prst="rect">
-                      <a:avLst/>
-                    </a:prstGeom>
-                    <a:noFill/>
-                    <a:ln>
-                      <a:noFill/>
-                    </a:ln>
-                  </pic:spPr>
-                </pic:pic>
-              </a:graphicData>
-            </a:graphic>
-          </wp:inline>
-        </w:drawing>
-      </w:r>
-    </w:p>
-    <w:p>
-      <w:pPr>
-        <w:rPr>
-          <w:b/>
-          <w:bCs/>
-          <w:color w:val="FF0000"/>
-        </w:rPr>
-      </w:pPr>
-    </w:p>
-    <w:p>
-      <w:pPr>
-        <w:pStyle w:val="Ttulo4"/>
-      </w:pPr>
-      <w:r>
-        <w:t>Prazo incorreto</w:t>
-      </w:r>
-    </w:p>
-    <w:p/>
-    <w:p>
-      <w:r>
-        <w:t>Erro ocorre q</w:t>
-      </w:r>
-      <w:r>
-        <w:t xml:space="preserve">uando o administrador escolhe uma data de entrega para o motorista realizar anterior a data que ele está cadastrando os dados no sistema. </w:t>
-      </w:r>
-      <w:r>
-        <w:t>Para</w:t>
-      </w:r>
-      <w:r>
-        <w:t xml:space="preserve"> corrigir este erro deve-se inserir </w:t>
-      </w:r>
-      <w:r>
-        <w:t>uma</w:t>
-      </w:r>
-      <w:r>
-        <w:t xml:space="preserve"> data posterior a </w:t>
-      </w:r>
-      <w:r>
-        <w:t>do cadastro da viagem.</w:t>
-      </w:r>
-    </w:p>
-    <w:p>
-      <w:r>
-        <w:rPr>
-          <w:noProof/>
-        </w:rPr>
-        <w:drawing>
-          <wp:inline distT="0" distB="0" distL="0" distR="0" wp14:anchorId="033A35A2" wp14:editId="69160E15">
-            <wp:extent cx="5760085" cy="3474085"/>
-            <wp:effectExtent l="0" t="0" r="0" b="0"/>
-            <wp:docPr id="20" name="Imagem 20"/>
-            <wp:cNvGraphicFramePr>
-              <a:graphicFrameLocks xmlns:a="http://schemas.openxmlformats.org/drawingml/2006/main" noChangeAspect="1"/>
-            </wp:cNvGraphicFramePr>
-            <a:graphic xmlns:a="http://schemas.openxmlformats.org/drawingml/2006/main">
-              <a:graphicData uri="http://schemas.openxmlformats.org/drawingml/2006/picture">
-                <pic:pic xmlns:pic="http://schemas.openxmlformats.org/drawingml/2006/picture">
-                  <pic:nvPicPr>
-                    <pic:cNvPr id="0" name="Picture 19"/>
-                    <pic:cNvPicPr>
-                      <a:picLocks noChangeAspect="1" noChangeArrowheads="1"/>
-                    </pic:cNvPicPr>
-                  </pic:nvPicPr>
-                  <pic:blipFill>
-                    <a:blip r:embed="rId21">
-                      <a:extLst>
-                        <a:ext uri="{28A0092B-C50C-407E-A947-70E740481C1C}">
-                          <a14:useLocalDpi xmlns:a14="http://schemas.microsoft.com/office/drawing/2010/main" val="0"/>
-                        </a:ext>
-                      </a:extLst>
-                    </a:blip>
-                    <a:srcRect/>
-                    <a:stretch>
-                      <a:fillRect/>
-                    </a:stretch>
-                  </pic:blipFill>
-                  <pic:spPr bwMode="auto">
-                    <a:xfrm>
-                      <a:off x="0" y="0"/>
-                      <a:ext cx="5760085" cy="3474085"/>
-                    </a:xfrm>
-                    <a:prstGeom prst="rect">
-                      <a:avLst/>
-                    </a:prstGeom>
-                    <a:noFill/>
-                    <a:ln>
-                      <a:noFill/>
-                    </a:ln>
-                  </pic:spPr>
-                </pic:pic>
-              </a:graphicData>
-            </a:graphic>
-          </wp:inline>
-        </w:drawing>
-      </w:r>
-    </w:p>
-    <w:p/>
-    <w:bookmarkEnd w:id="13"/>
-    <w:p/>
-    <w:p>
-      <w:pPr>
-        <w:pStyle w:val="Ttulo1"/>
-      </w:pPr>
-      <w:bookmarkStart w:id="18" w:name="_Toc56408417"/>
-      <w:r>
-        <w:t>TELA ENTIDADES</w:t>
-      </w:r>
-      <w:bookmarkEnd w:id="18"/>
-    </w:p>
-    <w:p/>
-    <w:p>
-      <w:pPr>
-        <w:rPr>
-          <w:rFonts w:cs="Times New Roman"/>
-          <w:szCs w:val="24"/>
-        </w:rPr>
-      </w:pPr>
-      <w:r>
-        <w:rPr>
-          <w:rFonts w:cs="Times New Roman"/>
-          <w:szCs w:val="24"/>
-        </w:rPr>
-        <w:t>Clicando em “</w:t>
-      </w:r>
-      <w:r>
-        <w:rPr>
-          <w:rFonts w:cs="Times New Roman"/>
-          <w:b/>
-          <w:bCs/>
-          <w:szCs w:val="24"/>
-        </w:rPr>
-        <w:t>Entidades</w:t>
-      </w:r>
-      <w:r>
-        <w:rPr>
-          <w:rFonts w:cs="Times New Roman"/>
-          <w:szCs w:val="24"/>
-        </w:rPr>
-        <w:t>” na barra lateral, ou em “</w:t>
-      </w:r>
-      <w:r>
-        <w:rPr>
-          <w:rFonts w:cs="Times New Roman"/>
-          <w:b/>
-          <w:bCs/>
-          <w:szCs w:val="24"/>
-        </w:rPr>
-        <w:t>Visualize todas as entidades cadastradas e edite suas informações</w:t>
-      </w:r>
-      <w:r>
-        <w:rPr>
-          <w:rFonts w:cs="Times New Roman"/>
-          <w:szCs w:val="24"/>
-        </w:rPr>
-        <w:t>” na área de trabalho, o usuário será direcionado para uma tela onde poderá visualizar e alterar os dados de cadastro dos funcionários, filiais e viagens cadastrados no sistema</w:t>
-      </w:r>
-      <w:r>
-        <w:rPr>
-          <w:rFonts w:cs="Times New Roman"/>
-          <w:szCs w:val="24"/>
-        </w:rPr>
-        <w:t xml:space="preserve">. </w:t>
-      </w:r>
-    </w:p>
-    <w:p>
-      <w:pPr>
-        <w:rPr>
-          <w:rFonts w:cs="Times New Roman"/>
-          <w:szCs w:val="24"/>
-        </w:rPr>
-      </w:pPr>
-    </w:p>
-    <w:p>
-      <w:r>
-        <w:rPr>
-          <w:noProof/>
-        </w:rPr>
-        <w:drawing>
-          <wp:inline distT="0" distB="0" distL="0" distR="0" wp14:anchorId="4392F3A3" wp14:editId="56DE01B2">
-            <wp:extent cx="5753100" cy="3457575"/>
-            <wp:effectExtent l="0" t="0" r="0" b="9525"/>
-            <wp:docPr id="21" name="Imagem 21"/>
-            <wp:cNvGraphicFramePr>
-              <a:graphicFrameLocks xmlns:a="http://schemas.openxmlformats.org/drawingml/2006/main" noChangeAspect="1"/>
-            </wp:cNvGraphicFramePr>
-            <a:graphic xmlns:a="http://schemas.openxmlformats.org/drawingml/2006/main">
-              <a:graphicData uri="http://schemas.openxmlformats.org/drawingml/2006/picture">
-                <pic:pic xmlns:pic="http://schemas.openxmlformats.org/drawingml/2006/picture">
-                  <pic:nvPicPr>
-                    <pic:cNvPr id="0" name="Picture 20"/>
-                    <pic:cNvPicPr>
-                      <a:picLocks noChangeAspect="1" noChangeArrowheads="1"/>
-                    </pic:cNvPicPr>
-                  </pic:nvPicPr>
-                  <pic:blipFill>
-                    <a:blip r:embed="rId22">
-                      <a:extLst>
-                        <a:ext uri="{28A0092B-C50C-407E-A947-70E740481C1C}">
-                          <a14:useLocalDpi xmlns:a14="http://schemas.microsoft.com/office/drawing/2010/main" val="0"/>
-                        </a:ext>
-                      </a:extLst>
-                    </a:blip>
-                    <a:srcRect/>
-                    <a:stretch>
-                      <a:fillRect/>
-                    </a:stretch>
-                  </pic:blipFill>
-                  <pic:spPr bwMode="auto">
-                    <a:xfrm>
-                      <a:off x="0" y="0"/>
-                      <a:ext cx="5753100" cy="3457575"/>
-                    </a:xfrm>
-                    <a:prstGeom prst="rect">
-                      <a:avLst/>
-                    </a:prstGeom>
-                    <a:noFill/>
-                    <a:ln>
-                      <a:noFill/>
-                    </a:ln>
-                  </pic:spPr>
-                </pic:pic>
-              </a:graphicData>
-            </a:graphic>
-          </wp:inline>
-        </w:drawing>
-      </w:r>
-    </w:p>
-    <w:p/>
-    <w:p>
-      <w:pPr>
-        <w:pStyle w:val="Ttulo2"/>
-      </w:pPr>
-      <w:bookmarkStart w:id="19" w:name="_Toc56408418"/>
-      <w:r>
-        <w:t>VEJA TODOS OS FUNCIONÁRIOS NO SISTEMA E EDITE SUAS INFORMAÇÕES</w:t>
-      </w:r>
-      <w:bookmarkEnd w:id="19"/>
-    </w:p>
-    <w:p/>
-    <w:p>
-      <w:r>
-        <w:rPr>
-          <w:noProof/>
-        </w:rPr>
-        <w:drawing>
-          <wp:inline distT="0" distB="0" distL="0" distR="0" wp14:anchorId="4544E2EC" wp14:editId="006C8656">
-            <wp:extent cx="5753100" cy="3467100"/>
-            <wp:effectExtent l="0" t="0" r="0" b="0"/>
-            <wp:docPr id="23" name="Imagem 23"/>
-            <wp:cNvGraphicFramePr>
-              <a:graphicFrameLocks xmlns:a="http://schemas.openxmlformats.org/drawingml/2006/main" noChangeAspect="1"/>
-            </wp:cNvGraphicFramePr>
-            <a:graphic xmlns:a="http://schemas.openxmlformats.org/drawingml/2006/main">
-              <a:graphicData uri="http://schemas.openxmlformats.org/drawingml/2006/picture">
-                <pic:pic xmlns:pic="http://schemas.openxmlformats.org/drawingml/2006/picture">
-                  <pic:nvPicPr>
-                    <pic:cNvPr id="0" name="Picture 22"/>
-                    <pic:cNvPicPr>
-                      <a:picLocks noChangeAspect="1" noChangeArrowheads="1"/>
-                    </pic:cNvPicPr>
-                  </pic:nvPicPr>
-                  <pic:blipFill>
-                    <a:blip r:embed="rId23">
-                      <a:extLst>
-                        <a:ext uri="{28A0092B-C50C-407E-A947-70E740481C1C}">
-                          <a14:useLocalDpi xmlns:a14="http://schemas.microsoft.com/office/drawing/2010/main" val="0"/>
-                        </a:ext>
-                      </a:extLst>
-                    </a:blip>
-                    <a:srcRect/>
-                    <a:stretch>
-                      <a:fillRect/>
-                    </a:stretch>
-                  </pic:blipFill>
-                  <pic:spPr bwMode="auto">
-                    <a:xfrm>
-                      <a:off x="0" y="0"/>
-                      <a:ext cx="5753100" cy="3467100"/>
-                    </a:xfrm>
-                    <a:prstGeom prst="rect">
-                      <a:avLst/>
-                    </a:prstGeom>
-                    <a:noFill/>
-                    <a:ln>
-                      <a:noFill/>
-                    </a:ln>
-                  </pic:spPr>
-                </pic:pic>
-              </a:graphicData>
-            </a:graphic>
-          </wp:inline>
-        </w:drawing>
-      </w:r>
-    </w:p>
-    <w:p>
-      <w:r>
-        <w:t xml:space="preserve">Nesta tela o administrador poderá visualizar os funcionários cadastrados no sistema. No campo </w:t>
-      </w:r>
-      <w:r>
-        <w:rPr>
-          <w:b/>
-          <w:bCs/>
-        </w:rPr>
-        <w:t>“Nome”</w:t>
-      </w:r>
-      <w:r>
-        <w:t xml:space="preserve">, poderá fazer uma buscar escrevendo o nome </w:t>
-      </w:r>
-      <w:r>
-        <w:t xml:space="preserve">de algum funcionário </w:t>
-      </w:r>
-      <w:r>
-        <w:t xml:space="preserve">que deseja </w:t>
-      </w:r>
-      <w:r>
-        <w:t xml:space="preserve">encontrar e clicar na lupa do lado direito da tela, ou poderá utilizar o campo </w:t>
-      </w:r>
-      <w:r>
-        <w:rPr>
-          <w:b/>
-          <w:bCs/>
-        </w:rPr>
-        <w:t>“CPF”</w:t>
-      </w:r>
-      <w:r>
-        <w:t xml:space="preserve"> para buscar no sistema, utilizando o CPF do funcionário cadastrado, e em seguida clicar na lupa do lado direito da tela. Após selecionar o funcionário desejado, o administrador poderá visualizar os dados do funcionário.</w:t>
-      </w:r>
-    </w:p>
-    <w:p/>
-    <w:p>
-      <w:r>
-        <w:rPr>
-          <w:noProof/>
-        </w:rPr>
-        <w:drawing>
-          <wp:inline distT="0" distB="0" distL="0" distR="0" wp14:anchorId="690181DC" wp14:editId="419DBFEA">
-            <wp:extent cx="5753100" cy="3457575"/>
-            <wp:effectExtent l="0" t="0" r="0" b="9525"/>
-            <wp:docPr id="24" name="Imagem 24"/>
-            <wp:cNvGraphicFramePr>
-              <a:graphicFrameLocks xmlns:a="http://schemas.openxmlformats.org/drawingml/2006/main" noChangeAspect="1"/>
-            </wp:cNvGraphicFramePr>
-            <a:graphic xmlns:a="http://schemas.openxmlformats.org/drawingml/2006/main">
-              <a:graphicData uri="http://schemas.openxmlformats.org/drawingml/2006/picture">
-                <pic:pic xmlns:pic="http://schemas.openxmlformats.org/drawingml/2006/picture">
-                  <pic:nvPicPr>
-                    <pic:cNvPr id="0" name="Picture 23"/>
-                    <pic:cNvPicPr>
-                      <a:picLocks noChangeAspect="1" noChangeArrowheads="1"/>
-                    </pic:cNvPicPr>
-                  </pic:nvPicPr>
-                  <pic:blipFill>
-                    <a:blip r:embed="rId24">
-                      <a:extLst>
-                        <a:ext uri="{28A0092B-C50C-407E-A947-70E740481C1C}">
-                          <a14:useLocalDpi xmlns:a14="http://schemas.microsoft.com/office/drawing/2010/main" val="0"/>
-                        </a:ext>
-                      </a:extLst>
-                    </a:blip>
-                    <a:srcRect/>
-                    <a:stretch>
-                      <a:fillRect/>
-                    </a:stretch>
-                  </pic:blipFill>
-                  <pic:spPr bwMode="auto">
-                    <a:xfrm>
-                      <a:off x="0" y="0"/>
-                      <a:ext cx="5753100" cy="3457575"/>
-                    </a:xfrm>
-                    <a:prstGeom prst="rect">
-                      <a:avLst/>
-                    </a:prstGeom>
-                    <a:noFill/>
-                    <a:ln>
-                      <a:noFill/>
-                    </a:ln>
-                  </pic:spPr>
-                </pic:pic>
-              </a:graphicData>
-            </a:graphic>
-          </wp:inline>
-        </w:drawing>
-      </w:r>
-    </w:p>
-    <w:p>
-      <w:r>
-        <w:t xml:space="preserve">Clicando no botão </w:t>
-      </w:r>
-      <w:r>
-        <w:rPr>
-          <w:b/>
-          <w:bCs/>
-        </w:rPr>
-        <w:t>“Editar”</w:t>
-      </w:r>
-      <w:r>
-        <w:t xml:space="preserve"> o administrador altera algum dado do funcionário e clicando em </w:t>
-      </w:r>
-      <w:r>
-        <w:rPr>
-          <w:b/>
-          <w:bCs/>
-        </w:rPr>
-        <w:t>“Excluir”</w:t>
-      </w:r>
-      <w:r>
-        <w:t xml:space="preserve">, ele exclui o cadastro do funcionário. Depois de realizar a edição em algum dado, e quiser cancelar a edição, deve-se clicar no botão </w:t>
-      </w:r>
-      <w:r>
-        <w:rPr>
-          <w:b/>
-          <w:bCs/>
-        </w:rPr>
-        <w:t>“Descartar”</w:t>
-      </w:r>
-      <w:r>
-        <w:t xml:space="preserve">, e o dado voltará a sua forma original, se desejar salvar o dado alterado, deve-se clicar no botão </w:t>
-      </w:r>
-      <w:r>
-        <w:rPr>
-          <w:b/>
-          <w:bCs/>
-        </w:rPr>
-        <w:t>“Salvar”</w:t>
-      </w:r>
-      <w:r>
-        <w:t>, onde será requisitado a senha do administrador.</w:t>
-      </w:r>
-    </w:p>
-    <w:p/>
-    <w:p>
-      <w:r>
-        <w:rPr>
-          <w:noProof/>
-        </w:rPr>
-        <w:drawing>
-          <wp:inline distT="0" distB="0" distL="0" distR="0" wp14:anchorId="595AF999" wp14:editId="4A5536E7">
-            <wp:extent cx="5753100" cy="3429000"/>
-            <wp:effectExtent l="0" t="0" r="0" b="0"/>
-            <wp:docPr id="25" name="Imagem 25"/>
-            <wp:cNvGraphicFramePr>
-              <a:graphicFrameLocks xmlns:a="http://schemas.openxmlformats.org/drawingml/2006/main" noChangeAspect="1"/>
-            </wp:cNvGraphicFramePr>
-            <a:graphic xmlns:a="http://schemas.openxmlformats.org/drawingml/2006/main">
-              <a:graphicData uri="http://schemas.openxmlformats.org/drawingml/2006/picture">
-                <pic:pic xmlns:pic="http://schemas.openxmlformats.org/drawingml/2006/picture">
-                  <pic:nvPicPr>
-                    <pic:cNvPr id="0" name="Picture 24"/>
-                    <pic:cNvPicPr>
-                      <a:picLocks noChangeAspect="1" noChangeArrowheads="1"/>
-                    </pic:cNvPicPr>
-                  </pic:nvPicPr>
-                  <pic:blipFill>
-                    <a:blip r:embed="rId25">
-                      <a:extLst>
-                        <a:ext uri="{28A0092B-C50C-407E-A947-70E740481C1C}">
-                          <a14:useLocalDpi xmlns:a14="http://schemas.microsoft.com/office/drawing/2010/main" val="0"/>
-                        </a:ext>
-                      </a:extLst>
-                    </a:blip>
-                    <a:srcRect/>
-                    <a:stretch>
-                      <a:fillRect/>
-                    </a:stretch>
-                  </pic:blipFill>
-                  <pic:spPr bwMode="auto">
-                    <a:xfrm>
-                      <a:off x="0" y="0"/>
-                      <a:ext cx="5753100" cy="3429000"/>
-                    </a:xfrm>
-                    <a:prstGeom prst="rect">
-                      <a:avLst/>
-                    </a:prstGeom>
-                    <a:noFill/>
-                    <a:ln>
-                      <a:noFill/>
-                    </a:ln>
-                  </pic:spPr>
-                </pic:pic>
-              </a:graphicData>
-            </a:graphic>
-          </wp:inline>
-        </w:drawing>
-      </w:r>
-    </w:p>
-    <w:p/>
-    <w:p>
-      <w:r>
-        <w:t xml:space="preserve">Depois de alterar algum dado, deve-se inserir a senha do administrador e clicar no botão </w:t>
-      </w:r>
-      <w:r>
-        <w:rPr>
-          <w:b/>
-          <w:bCs/>
-        </w:rPr>
-        <w:t>“Confirmar”</w:t>
-      </w:r>
-      <w:r>
-        <w:t xml:space="preserve">. </w:t>
-      </w:r>
-    </w:p>
-    <w:p/>
-    <w:p/>
-    <w:p/>
-    <w:p>
-      <w:pPr>
-        <w:pStyle w:val="Ttulo2"/>
-      </w:pPr>
-      <w:bookmarkStart w:id="20" w:name="_Toc56408419"/>
-      <w:r>
-        <w:t>ACESSE AS FILIAIS CADASTRADAS NO SISTEMA E VEJA SEUS DADOS</w:t>
-      </w:r>
-      <w:bookmarkEnd w:id="20"/>
-    </w:p>
-    <w:p/>
-    <w:p>
-      <w:r>
-        <w:rPr>
-          <w:noProof/>
-        </w:rPr>
-        <w:drawing>
-          <wp:inline distT="0" distB="0" distL="0" distR="0" wp14:anchorId="309FA532" wp14:editId="2D942C1F">
-            <wp:extent cx="5753100" cy="3457575"/>
-            <wp:effectExtent l="0" t="0" r="0" b="9525"/>
-            <wp:docPr id="32" name="Imagem 32"/>
-            <wp:cNvGraphicFramePr>
-              <a:graphicFrameLocks xmlns:a="http://schemas.openxmlformats.org/drawingml/2006/main" noChangeAspect="1"/>
-            </wp:cNvGraphicFramePr>
-            <a:graphic xmlns:a="http://schemas.openxmlformats.org/drawingml/2006/main">
-              <a:graphicData uri="http://schemas.openxmlformats.org/drawingml/2006/picture">
-                <pic:pic xmlns:pic="http://schemas.openxmlformats.org/drawingml/2006/picture">
-                  <pic:nvPicPr>
-                    <pic:cNvPr id="0" name="Picture 30"/>
-                    <pic:cNvPicPr>
-                      <a:picLocks noChangeAspect="1" noChangeArrowheads="1"/>
-                    </pic:cNvPicPr>
-                  </pic:nvPicPr>
-                  <pic:blipFill>
-                    <a:blip r:embed="rId26">
-                      <a:extLst>
-                        <a:ext uri="{28A0092B-C50C-407E-A947-70E740481C1C}">
-                          <a14:useLocalDpi xmlns:a14="http://schemas.microsoft.com/office/drawing/2010/main" val="0"/>
-                        </a:ext>
-                      </a:extLst>
-                    </a:blip>
-                    <a:srcRect/>
-                    <a:stretch>
-                      <a:fillRect/>
-                    </a:stretch>
-                  </pic:blipFill>
-                  <pic:spPr bwMode="auto">
-                    <a:xfrm>
-                      <a:off x="0" y="0"/>
-                      <a:ext cx="5753100" cy="3457575"/>
-                    </a:xfrm>
-                    <a:prstGeom prst="rect">
-                      <a:avLst/>
-                    </a:prstGeom>
-                    <a:noFill/>
-                    <a:ln>
-                      <a:noFill/>
-                    </a:ln>
-                  </pic:spPr>
-                </pic:pic>
-              </a:graphicData>
-            </a:graphic>
-          </wp:inline>
-        </w:drawing>
-      </w:r>
-    </w:p>
-    <w:p>
-      <w:r>
-        <w:t xml:space="preserve">Nesta tela o administrador poderá visualizar as filiais cadastradas no sistema. No campo </w:t>
-      </w:r>
-      <w:r>
-        <w:rPr>
-          <w:b/>
-          <w:bCs/>
-        </w:rPr>
-        <w:t>“</w:t>
-      </w:r>
-      <w:r>
-        <w:rPr>
-          <w:b/>
-          <w:bCs/>
-        </w:rPr>
-        <w:t>Filial</w:t>
-      </w:r>
-      <w:r>
-        <w:rPr>
-          <w:b/>
-          <w:bCs/>
-        </w:rPr>
-        <w:t>”</w:t>
-      </w:r>
-      <w:r>
-        <w:t xml:space="preserve">, poderá fazer uma buscar escrevendo o nome de alguma filial que deseja encontrar e clicar na lupa do lado direito da tela, ou poderá utilizar o campo </w:t>
-      </w:r>
-      <w:r>
-        <w:rPr>
-          <w:b/>
-          <w:bCs/>
-        </w:rPr>
-        <w:t>“</w:t>
-      </w:r>
-      <w:r>
-        <w:rPr>
-          <w:b/>
-          <w:bCs/>
-        </w:rPr>
-        <w:t>Estado</w:t>
-      </w:r>
-      <w:r>
-        <w:rPr>
-          <w:b/>
-          <w:bCs/>
-        </w:rPr>
-        <w:t>”</w:t>
-      </w:r>
-      <w:r>
-        <w:t xml:space="preserve"> para buscar no sistema as filiais cadastradas num determinado estado, e em seguida clicar na lupa do lado direito da tela. Após selecionar a filial desejada, o administrador poderá visualizar os dados da filial.</w:t>
-      </w:r>
-    </w:p>
-    <w:p/>
-    <w:p>
-      <w:r>
-        <w:rPr>
-          <w:noProof/>
-        </w:rPr>
-        <w:drawing>
-          <wp:inline distT="0" distB="0" distL="0" distR="0" wp14:anchorId="5EDB7562" wp14:editId="50467D81">
-            <wp:extent cx="5753100" cy="3448050"/>
-            <wp:effectExtent l="0" t="0" r="0" b="0"/>
-            <wp:docPr id="33" name="Imagem 33"/>
-            <wp:cNvGraphicFramePr>
-              <a:graphicFrameLocks xmlns:a="http://schemas.openxmlformats.org/drawingml/2006/main" noChangeAspect="1"/>
-            </wp:cNvGraphicFramePr>
-            <a:graphic xmlns:a="http://schemas.openxmlformats.org/drawingml/2006/main">
-              <a:graphicData uri="http://schemas.openxmlformats.org/drawingml/2006/picture">
-                <pic:pic xmlns:pic="http://schemas.openxmlformats.org/drawingml/2006/picture">
-                  <pic:nvPicPr>
-                    <pic:cNvPr id="0" name="Picture 31"/>
+                    <pic:cNvPr id="0" name="Picture 13"/>
                     <pic:cNvPicPr>
                       <a:picLocks noChangeAspect="1" noChangeArrowheads="1"/>
                     </pic:cNvPicPr>
@@ -2882,71 +2905,26 @@
     </w:p>
     <w:p>
       <w:r>
-        <w:t xml:space="preserve">Clicando no botão </w:t>
-      </w:r>
-      <w:r>
-        <w:rPr>
-          <w:b/>
-          <w:bCs/>
-        </w:rPr>
-        <w:t>“Editar”</w:t>
-      </w:r>
-      <w:r>
-        <w:t xml:space="preserve"> o administrador altera algum dado d</w:t>
-      </w:r>
-      <w:r>
-        <w:t>a filial</w:t>
-      </w:r>
-      <w:r>
-        <w:t xml:space="preserve"> e clicando em </w:t>
-      </w:r>
-      <w:r>
-        <w:rPr>
-          <w:b/>
-          <w:bCs/>
-        </w:rPr>
-        <w:t>“Excluir”</w:t>
-      </w:r>
-      <w:r>
-        <w:t>, ele exclui o cadastro d</w:t>
-      </w:r>
-      <w:r>
-        <w:t>a filial</w:t>
-      </w:r>
-      <w:r>
-        <w:t xml:space="preserve">. Depois de realizar a edição em algum dado, e quiser cancelar a edição, deve-se clicar no botão </w:t>
-      </w:r>
-      <w:r>
-        <w:rPr>
-          <w:b/>
-          <w:bCs/>
-        </w:rPr>
-        <w:t>“Descartar”</w:t>
-      </w:r>
-      <w:r>
-        <w:t xml:space="preserve">, e o dado voltará a sua forma original, se desejar salvar o dado alterado, deve-se clicar no botão </w:t>
-      </w:r>
-      <w:r>
-        <w:rPr>
-          <w:b/>
-          <w:bCs/>
-        </w:rPr>
-        <w:t>“Salvar”</w:t>
-      </w:r>
-      <w:r>
-        <w:t>, onde será requisitado a senha do administrador.</w:t>
-      </w:r>
-    </w:p>
+        <w:t>Nesta tela o administrador poderá visualizar os avisos mandados por outros funcionários no sistema</w:t>
+      </w:r>
+      <w:r>
+        <w:t>, podendo ser uma mensagem de um supervisor pedindo o cadastro de algum funcionário ou alguma mensagem de um motorista alertando sobre problemas que teve em sua viagem</w:t>
+      </w:r>
+      <w:r>
+        <w:t>. Após selecionar um aviso, o administrador visualizará a mensagem inteira.</w:t>
+      </w:r>
+    </w:p>
+    <w:p/>
     <w:p>
       <w:r>
         <w:rPr>
           <w:noProof/>
         </w:rPr>
         <w:drawing>
-          <wp:inline distT="0" distB="0" distL="0" distR="0" wp14:anchorId="4AC3D481" wp14:editId="301383D1">
-            <wp:extent cx="5753100" cy="3438525"/>
-            <wp:effectExtent l="0" t="0" r="0" b="9525"/>
-            <wp:docPr id="3" name="Imagem 3"/>
+          <wp:inline distT="0" distB="0" distL="0" distR="0" wp14:anchorId="66C063AE" wp14:editId="35C7C620">
+            <wp:extent cx="5760085" cy="3474085"/>
+            <wp:effectExtent l="0" t="0" r="0" b="0"/>
+            <wp:docPr id="38" name="Imagem 38"/>
             <wp:cNvGraphicFramePr>
               <a:graphicFrameLocks xmlns:a="http://schemas.openxmlformats.org/drawingml/2006/main" noChangeAspect="1"/>
             </wp:cNvGraphicFramePr>
@@ -2954,7 +2932,7 @@
               <a:graphicData uri="http://schemas.openxmlformats.org/drawingml/2006/picture">
                 <pic:pic xmlns:pic="http://schemas.openxmlformats.org/drawingml/2006/picture">
                   <pic:nvPicPr>
-                    <pic:cNvPr id="0" name="Picture 2"/>
+                    <pic:cNvPr id="0" name="Picture 14"/>
                     <pic:cNvPicPr>
                       <a:picLocks noChangeAspect="1" noChangeArrowheads="1"/>
                     </pic:cNvPicPr>
@@ -2975,7 +2953,7 @@
                   <pic:spPr bwMode="auto">
                     <a:xfrm>
                       <a:off x="0" y="0"/>
-                      <a:ext cx="5753100" cy="3438525"/>
+                      <a:ext cx="5760085" cy="3474085"/>
                     </a:xfrm>
                     <a:prstGeom prst="rect">
                       <a:avLst/>
@@ -2994,43 +2972,72 @@
     </w:p>
     <w:p>
       <w:r>
-        <w:t xml:space="preserve">Depois de alterar algum dado, deve-se inserir a senha do administrador e clicar no botão </w:t>
-      </w:r>
-      <w:r>
-        <w:rPr>
-          <w:b/>
-          <w:bCs/>
-        </w:rPr>
-        <w:t>“Confirmar”</w:t>
-      </w:r>
-      <w:r>
-        <w:t xml:space="preserve">. </w:t>
-      </w:r>
-    </w:p>
-    <w:p/>
-    <w:p/>
+        <w:t>Abrindo a mensagem, ela poderá ser excluída.</w:t>
+      </w:r>
+    </w:p>
+    <w:p/>
+    <w:p>
+      <w:pPr>
+        <w:pStyle w:val="Ttulo1"/>
+      </w:pPr>
+      <w:r>
+        <w:lastRenderedPageBreak/>
+        <w:t>MENSAGENS DE ERRO</w:t>
+      </w:r>
+    </w:p>
+    <w:p/>
+    <w:p/>
+    <w:p>
+      <w:bookmarkStart w:id="18" w:name="_Hlk56411626"/>
+      <w:r>
+        <w:t xml:space="preserve">As mensagens de erro surgem quando algum dado é preenchido incorretamente ou quando faltam dados a serem preenchidos. </w:t>
+      </w:r>
+    </w:p>
     <w:p/>
     <w:p>
       <w:pPr>
         <w:pStyle w:val="Ttulo2"/>
       </w:pPr>
-      <w:bookmarkStart w:id="21" w:name="_Toc56408420"/>
-      <w:r>
-        <w:t>VISUALIZE OS VEÍCULOS CADASTRADOS NO BANCO DE DADOS</w:t>
-      </w:r>
-      <w:bookmarkEnd w:id="21"/>
-    </w:p>
-    <w:p/>
+      <w:r>
+        <w:t>TELA CADASTRAR ENTIDADES</w:t>
+      </w:r>
+    </w:p>
+    <w:p/>
+    <w:p>
+      <w:pPr>
+        <w:pStyle w:val="Ttulo3"/>
+      </w:pPr>
+      <w:bookmarkStart w:id="19" w:name="_Toc56408413"/>
+      <w:r>
+        <w:t>Cadastre funcionários, atribuindo a eles cargos e mais</w:t>
+      </w:r>
+      <w:bookmarkEnd w:id="19"/>
+    </w:p>
+    <w:p/>
+    <w:p>
+      <w:pPr>
+        <w:pStyle w:val="Ttulo4"/>
+      </w:pPr>
+      <w:r>
+        <w:t>Senhas divergentes</w:t>
+      </w:r>
+    </w:p>
+    <w:p/>
+    <w:p>
+      <w:r>
+        <w:t>Erro ocorre quando os campos “Senhas” e “Confirmar a senha” estão divergentes. Para corrigir este erro só é necessário preencher os dois campos igualmente.</w:t>
+      </w:r>
+    </w:p>
     <w:p>
       <w:r>
         <w:rPr>
           <w:noProof/>
         </w:rPr>
         <w:drawing>
-          <wp:inline distT="0" distB="0" distL="0" distR="0" wp14:anchorId="031AF897" wp14:editId="245E807D">
+          <wp:inline distT="0" distB="0" distL="0" distR="0" wp14:anchorId="20A3219E" wp14:editId="2D4D6239">
             <wp:extent cx="5753100" cy="3448050"/>
             <wp:effectExtent l="0" t="0" r="0" b="0"/>
-            <wp:docPr id="5" name="Imagem 5"/>
+            <wp:docPr id="8" name="Imagem 8"/>
             <wp:cNvGraphicFramePr>
               <a:graphicFrameLocks xmlns:a="http://schemas.openxmlformats.org/drawingml/2006/main" noChangeAspect="1"/>
             </wp:cNvGraphicFramePr>
@@ -3038,7 +3045,7 @@
               <a:graphicData uri="http://schemas.openxmlformats.org/drawingml/2006/picture">
                 <pic:pic xmlns:pic="http://schemas.openxmlformats.org/drawingml/2006/picture">
                   <pic:nvPicPr>
-                    <pic:cNvPr id="0" name="Picture 3"/>
+                    <pic:cNvPr id="0" name="Picture 8"/>
                     <pic:cNvPicPr>
                       <a:picLocks noChangeAspect="1" noChangeArrowheads="1"/>
                     </pic:cNvPicPr>
@@ -3076,124 +3083,31 @@
         </w:drawing>
       </w:r>
     </w:p>
-    <w:p>
-      <w:r>
-        <w:t xml:space="preserve">Nesta tela o administrador poderá visualizar </w:t>
-      </w:r>
-      <w:r>
-        <w:t>os veículos</w:t>
-      </w:r>
-      <w:r>
-        <w:t xml:space="preserve"> cadastrad</w:t>
-      </w:r>
-      <w:r>
-        <w:t>o</w:t>
-      </w:r>
-      <w:r>
-        <w:t xml:space="preserve">s no sistema. No campo </w:t>
-      </w:r>
-      <w:r>
-        <w:rPr>
-          <w:b/>
-          <w:bCs/>
-        </w:rPr>
-        <w:t>“</w:t>
-      </w:r>
-      <w:r>
-        <w:rPr>
-          <w:b/>
-          <w:bCs/>
-        </w:rPr>
-        <w:t>Placa</w:t>
-      </w:r>
-      <w:r>
-        <w:rPr>
-          <w:b/>
-          <w:bCs/>
-        </w:rPr>
-        <w:t>”</w:t>
-      </w:r>
-      <w:r>
-        <w:t xml:space="preserve">, poderá fazer uma buscar escrevendo </w:t>
-      </w:r>
-      <w:r>
-        <w:t>a placa</w:t>
-      </w:r>
-      <w:r>
-        <w:t xml:space="preserve"> de algum </w:t>
-      </w:r>
-      <w:r>
-        <w:t>veículo</w:t>
-      </w:r>
-      <w:r>
-        <w:t xml:space="preserve"> que deseja encontrar e clicar na lupa do lado direito da tela, ou poderá utilizar o campo </w:t>
-      </w:r>
-      <w:r>
-        <w:rPr>
-          <w:b/>
-          <w:bCs/>
-        </w:rPr>
-        <w:t>“</w:t>
-      </w:r>
-      <w:r>
-        <w:rPr>
-          <w:b/>
-          <w:bCs/>
-        </w:rPr>
-        <w:t>ID do rastreador</w:t>
-      </w:r>
-      <w:r>
-        <w:rPr>
-          <w:b/>
-          <w:bCs/>
-        </w:rPr>
-        <w:t>”</w:t>
-      </w:r>
-      <w:r>
-        <w:t xml:space="preserve"> para buscar no sistema </w:t>
-      </w:r>
-      <w:r>
-        <w:t>os veículos</w:t>
-      </w:r>
-      <w:r>
-        <w:t xml:space="preserve"> cadastrad</w:t>
-      </w:r>
-      <w:r>
-        <w:t>o</w:t>
-      </w:r>
-      <w:r>
-        <w:t>s</w:t>
-      </w:r>
-      <w:r>
-        <w:t xml:space="preserve"> com aquele ID</w:t>
-      </w:r>
-      <w:r>
-        <w:t xml:space="preserve">, e em seguida clicar na lupa do lado direito da tela. Após selecionar </w:t>
-      </w:r>
-      <w:r>
-        <w:t>o veículo</w:t>
-      </w:r>
-      <w:r>
-        <w:t xml:space="preserve"> desejad</w:t>
-      </w:r>
-      <w:r>
-        <w:t>o</w:t>
-      </w:r>
-      <w:r>
-        <w:t>, o administrador poderá visualizar os dados da filial.</w:t>
-      </w:r>
-    </w:p>
-    <w:p/>
+    <w:p/>
+    <w:p>
+      <w:pPr>
+        <w:pStyle w:val="Ttulo4"/>
+      </w:pPr>
+      <w:r>
+        <w:t>CPF já cadastrado no sistema</w:t>
+      </w:r>
+    </w:p>
+    <w:p/>
+    <w:p>
+      <w:r>
+        <w:t xml:space="preserve">Erro ocorre quando o CPF que está sendo cadastrado no sistema já existe. Para corrigir este erro deve-se conferir o CPF que está sendo cadastrado, se está correto, e conferir o CPF já cadastrado no sistema, pois os dois devem ser diferentes. </w:t>
+      </w:r>
+    </w:p>
     <w:p>
       <w:r>
         <w:rPr>
           <w:noProof/>
         </w:rPr>
         <w:drawing>
-          <wp:inline distT="0" distB="0" distL="0" distR="0" wp14:anchorId="26F17354" wp14:editId="350D5D6A">
-            <wp:extent cx="5760085" cy="3446780"/>
-            <wp:effectExtent l="0" t="0" r="0" b="1270"/>
-            <wp:docPr id="10" name="Imagem 10"/>
+          <wp:inline distT="0" distB="0" distL="0" distR="0" wp14:anchorId="0CBDE48D" wp14:editId="6BF59F68">
+            <wp:extent cx="5753100" cy="3448050"/>
+            <wp:effectExtent l="0" t="0" r="0" b="0"/>
+            <wp:docPr id="9" name="Imagem 9"/>
             <wp:cNvGraphicFramePr>
               <a:graphicFrameLocks xmlns:a="http://schemas.openxmlformats.org/drawingml/2006/main" noChangeAspect="1"/>
             </wp:cNvGraphicFramePr>
@@ -3201,13 +3115,259 @@
               <a:graphicData uri="http://schemas.openxmlformats.org/drawingml/2006/picture">
                 <pic:pic xmlns:pic="http://schemas.openxmlformats.org/drawingml/2006/picture">
                   <pic:nvPicPr>
-                    <pic:cNvPr id="0" name="Picture 4"/>
+                    <pic:cNvPr id="0" name="Picture 9"/>
                     <pic:cNvPicPr>
                       <a:picLocks noChangeAspect="1" noChangeArrowheads="1"/>
                     </pic:cNvPicPr>
                   </pic:nvPicPr>
                   <pic:blipFill>
                     <a:blip r:embed="rId30">
+                      <a:extLst>
+                        <a:ext uri="{28A0092B-C50C-407E-A947-70E740481C1C}">
+                          <a14:useLocalDpi xmlns:a14="http://schemas.microsoft.com/office/drawing/2010/main" val="0"/>
+                        </a:ext>
+                      </a:extLst>
+                    </a:blip>
+                    <a:srcRect/>
+                    <a:stretch>
+                      <a:fillRect/>
+                    </a:stretch>
+                  </pic:blipFill>
+                  <pic:spPr bwMode="auto">
+                    <a:xfrm>
+                      <a:off x="0" y="0"/>
+                      <a:ext cx="5753100" cy="3448050"/>
+                    </a:xfrm>
+                    <a:prstGeom prst="rect">
+                      <a:avLst/>
+                    </a:prstGeom>
+                    <a:noFill/>
+                    <a:ln>
+                      <a:noFill/>
+                    </a:ln>
+                  </pic:spPr>
+                </pic:pic>
+              </a:graphicData>
+            </a:graphic>
+          </wp:inline>
+        </w:drawing>
+      </w:r>
+    </w:p>
+    <w:p/>
+    <w:p>
+      <w:pPr>
+        <w:pStyle w:val="Ttulo4"/>
+      </w:pPr>
+      <w:r>
+        <w:t>E-mail já cadastrado no sistema</w:t>
+      </w:r>
+    </w:p>
+    <w:p/>
+    <w:p>
+      <w:r>
+        <w:t>Erro ocorre quando o e-mail que está sendo cadastrado já foi atribuído a outro funcionário. Para corrigir este erro deve-se conferir o e-mail que está sendo cadastrado se está correto, e conferir se o e-mail já a cadastrado para outro usuário também está correto.</w:t>
+      </w:r>
+    </w:p>
+    <w:p>
+      <w:r>
+        <w:rPr>
+          <w:noProof/>
+        </w:rPr>
+        <w:drawing>
+          <wp:inline distT="0" distB="0" distL="0" distR="0" wp14:anchorId="48F13CBC" wp14:editId="69B3DE1F">
+            <wp:extent cx="5753100" cy="3448050"/>
+            <wp:effectExtent l="0" t="0" r="0" b="0"/>
+            <wp:docPr id="11" name="Imagem 11"/>
+            <wp:cNvGraphicFramePr>
+              <a:graphicFrameLocks xmlns:a="http://schemas.openxmlformats.org/drawingml/2006/main" noChangeAspect="1"/>
+            </wp:cNvGraphicFramePr>
+            <a:graphic xmlns:a="http://schemas.openxmlformats.org/drawingml/2006/main">
+              <a:graphicData uri="http://schemas.openxmlformats.org/drawingml/2006/picture">
+                <pic:pic xmlns:pic="http://schemas.openxmlformats.org/drawingml/2006/picture">
+                  <pic:nvPicPr>
+                    <pic:cNvPr id="0" name="Picture 11"/>
+                    <pic:cNvPicPr>
+                      <a:picLocks noChangeAspect="1" noChangeArrowheads="1"/>
+                    </pic:cNvPicPr>
+                  </pic:nvPicPr>
+                  <pic:blipFill>
+                    <a:blip r:embed="rId31">
+                      <a:extLst>
+                        <a:ext uri="{28A0092B-C50C-407E-A947-70E740481C1C}">
+                          <a14:useLocalDpi xmlns:a14="http://schemas.microsoft.com/office/drawing/2010/main" val="0"/>
+                        </a:ext>
+                      </a:extLst>
+                    </a:blip>
+                    <a:srcRect/>
+                    <a:stretch>
+                      <a:fillRect/>
+                    </a:stretch>
+                  </pic:blipFill>
+                  <pic:spPr bwMode="auto">
+                    <a:xfrm>
+                      <a:off x="0" y="0"/>
+                      <a:ext cx="5753100" cy="3448050"/>
+                    </a:xfrm>
+                    <a:prstGeom prst="rect">
+                      <a:avLst/>
+                    </a:prstGeom>
+                    <a:noFill/>
+                    <a:ln>
+                      <a:noFill/>
+                    </a:ln>
+                  </pic:spPr>
+                </pic:pic>
+              </a:graphicData>
+            </a:graphic>
+          </wp:inline>
+        </w:drawing>
+      </w:r>
+    </w:p>
+    <w:p/>
+    <w:p>
+      <w:pPr>
+        <w:pStyle w:val="Ttulo4"/>
+      </w:pPr>
+      <w:r>
+        <w:t xml:space="preserve">Carga horária </w:t>
+      </w:r>
+    </w:p>
+    <w:p/>
+    <w:p>
+      <w:r>
+        <w:t>Erro ocorre quando a carga horária é maior ou menor prevista na lei. A carga horária deve ser maior que 8 horas e até 12 horas diárias.</w:t>
+      </w:r>
+    </w:p>
+    <w:p/>
+    <w:p>
+      <w:r>
+        <w:rPr>
+          <w:noProof/>
+        </w:rPr>
+        <w:drawing>
+          <wp:inline distT="0" distB="0" distL="0" distR="0" wp14:anchorId="345D45B2" wp14:editId="79478FDB">
+            <wp:extent cx="5753100" cy="3438525"/>
+            <wp:effectExtent l="0" t="0" r="0" b="9525"/>
+            <wp:docPr id="12" name="Imagem 12"/>
+            <wp:cNvGraphicFramePr>
+              <a:graphicFrameLocks xmlns:a="http://schemas.openxmlformats.org/drawingml/2006/main" noChangeAspect="1"/>
+            </wp:cNvGraphicFramePr>
+            <a:graphic xmlns:a="http://schemas.openxmlformats.org/drawingml/2006/main">
+              <a:graphicData uri="http://schemas.openxmlformats.org/drawingml/2006/picture">
+                <pic:pic xmlns:pic="http://schemas.openxmlformats.org/drawingml/2006/picture">
+                  <pic:nvPicPr>
+                    <pic:cNvPr id="0" name="Picture 12"/>
+                    <pic:cNvPicPr>
+                      <a:picLocks noChangeAspect="1" noChangeArrowheads="1"/>
+                    </pic:cNvPicPr>
+                  </pic:nvPicPr>
+                  <pic:blipFill>
+                    <a:blip r:embed="rId32">
+                      <a:extLst>
+                        <a:ext uri="{28A0092B-C50C-407E-A947-70E740481C1C}">
+                          <a14:useLocalDpi xmlns:a14="http://schemas.microsoft.com/office/drawing/2010/main" val="0"/>
+                        </a:ext>
+                      </a:extLst>
+                    </a:blip>
+                    <a:srcRect/>
+                    <a:stretch>
+                      <a:fillRect/>
+                    </a:stretch>
+                  </pic:blipFill>
+                  <pic:spPr bwMode="auto">
+                    <a:xfrm>
+                      <a:off x="0" y="0"/>
+                      <a:ext cx="5753100" cy="3438525"/>
+                    </a:xfrm>
+                    <a:prstGeom prst="rect">
+                      <a:avLst/>
+                    </a:prstGeom>
+                    <a:noFill/>
+                    <a:ln>
+                      <a:noFill/>
+                    </a:ln>
+                  </pic:spPr>
+                </pic:pic>
+              </a:graphicData>
+            </a:graphic>
+          </wp:inline>
+        </w:drawing>
+      </w:r>
+    </w:p>
+    <w:p/>
+    <w:p>
+      <w:pPr>
+        <w:pStyle w:val="PargrafodaLista"/>
+        <w:numPr>
+          <w:ilvl w:val="0"/>
+          <w:numId w:val="3"/>
+        </w:numPr>
+        <w:rPr>
+          <w:b/>
+          <w:bCs/>
+          <w:color w:val="FF0000"/>
+        </w:rPr>
+      </w:pPr>
+      <w:r>
+        <w:rPr>
+          <w:b/>
+          <w:bCs/>
+          <w:color w:val="FF0000"/>
+        </w:rPr>
+        <w:t>Falta de campos a serem preenchidos: falta correção para pôr imagem</w:t>
+      </w:r>
+    </w:p>
+    <w:p/>
+    <w:p/>
+    <w:p>
+      <w:pPr>
+        <w:pStyle w:val="Ttulo3"/>
+      </w:pPr>
+      <w:bookmarkStart w:id="20" w:name="_Toc56408414"/>
+      <w:r>
+        <w:t>Cadastre filiais no sistema para serem atribuídas aos funcionários</w:t>
+      </w:r>
+      <w:bookmarkEnd w:id="20"/>
+    </w:p>
+    <w:p/>
+    <w:p>
+      <w:pPr>
+        <w:pStyle w:val="Ttulo4"/>
+      </w:pPr>
+      <w:r>
+        <w:t>Verifique os campos</w:t>
+      </w:r>
+    </w:p>
+    <w:p/>
+    <w:p>
+      <w:r>
+        <w:t>Erro ocorre quando faltam campos a serem preenchidos, o sistema não salvará as informações, pois estarão incompletas. Para corrigir este erro deve-se preencher todos os campos.</w:t>
+      </w:r>
+    </w:p>
+    <w:p>
+      <w:r>
+        <w:rPr>
+          <w:noProof/>
+        </w:rPr>
+        <w:drawing>
+          <wp:inline distT="0" distB="0" distL="0" distR="0" wp14:anchorId="4966CEBA" wp14:editId="08158D51">
+            <wp:extent cx="5760085" cy="3446780"/>
+            <wp:effectExtent l="0" t="0" r="0" b="1270"/>
+            <wp:docPr id="13" name="Imagem 13"/>
+            <wp:cNvGraphicFramePr>
+              <a:graphicFrameLocks xmlns:a="http://schemas.openxmlformats.org/drawingml/2006/main" noChangeAspect="1"/>
+            </wp:cNvGraphicFramePr>
+            <a:graphic xmlns:a="http://schemas.openxmlformats.org/drawingml/2006/main">
+              <a:graphicData uri="http://schemas.openxmlformats.org/drawingml/2006/picture">
+                <pic:pic xmlns:pic="http://schemas.openxmlformats.org/drawingml/2006/picture">
+                  <pic:nvPicPr>
+                    <pic:cNvPr id="0" name="Picture 13"/>
+                    <pic:cNvPicPr>
+                      <a:picLocks noChangeAspect="1" noChangeArrowheads="1"/>
+                    </pic:cNvPicPr>
+                  </pic:nvPicPr>
+                  <pic:blipFill>
+                    <a:blip r:embed="rId33">
                       <a:extLst>
                         <a:ext uri="{28A0092B-C50C-407E-A947-70E740481C1C}">
                           <a14:useLocalDpi xmlns:a14="http://schemas.microsoft.com/office/drawing/2010/main" val="0"/>
@@ -3239,74 +3399,117 @@
         </w:drawing>
       </w:r>
     </w:p>
-    <w:p>
-      <w:r>
-        <w:t xml:space="preserve">Clicando no botão </w:t>
-      </w:r>
-      <w:r>
-        <w:rPr>
-          <w:b/>
-          <w:bCs/>
-        </w:rPr>
-        <w:t>“Editar”</w:t>
-      </w:r>
-      <w:r>
-        <w:t xml:space="preserve"> o administrador altera algum dado </w:t>
-      </w:r>
-      <w:r>
-        <w:t>do veículo</w:t>
-      </w:r>
-      <w:r>
-        <w:t xml:space="preserve"> e clicando em </w:t>
-      </w:r>
-      <w:r>
-        <w:rPr>
-          <w:b/>
-          <w:bCs/>
-        </w:rPr>
-        <w:t>“Excluir”</w:t>
-      </w:r>
-      <w:r>
-        <w:t>, ele exclui o cadastro d</w:t>
-      </w:r>
-      <w:r>
-        <w:t>o veículo</w:t>
-      </w:r>
-      <w:r>
-        <w:t xml:space="preserve">. Depois de realizar a edição em algum dado, e quiser cancelar a edição, deve-se clicar no botão </w:t>
-      </w:r>
-      <w:r>
-        <w:rPr>
-          <w:b/>
-          <w:bCs/>
-        </w:rPr>
-        <w:t>“Descartar”</w:t>
-      </w:r>
-      <w:r>
-        <w:t xml:space="preserve">, e o dado voltará a sua forma original, se desejar salvar o dado alterado, deve-se clicar no botão </w:t>
-      </w:r>
-      <w:r>
-        <w:rPr>
-          <w:b/>
-          <w:bCs/>
-        </w:rPr>
-        <w:t>“Salvar”</w:t>
-      </w:r>
-      <w:r>
-        <w:t>, onde será requisitado a senha do administrador.</w:t>
-      </w:r>
-    </w:p>
-    <w:p/>
-    <w:p>
-      <w:r>
-        <w:rPr>
+    <w:p/>
+    <w:p>
+      <w:pPr>
+        <w:pStyle w:val="PargrafodaLista"/>
+        <w:numPr>
+          <w:ilvl w:val="0"/>
+          <w:numId w:val="3"/>
+        </w:numPr>
+        <w:rPr>
+          <w:b/>
+          <w:bCs/>
+          <w:color w:val="FF0000"/>
+        </w:rPr>
+      </w:pPr>
+      <w:r>
+        <w:rPr>
+          <w:b/>
+          <w:bCs/>
+          <w:color w:val="FF0000"/>
+        </w:rPr>
+        <w:t>Informações como cnpj e rntrc já existentes no sistema: Corrigir para colocar imagem de erro</w:t>
+      </w:r>
+    </w:p>
+    <w:p>
+      <w:pPr>
+        <w:rPr>
+          <w:b/>
+          <w:bCs/>
+          <w:color w:val="FF0000"/>
+        </w:rPr>
+      </w:pPr>
+    </w:p>
+    <w:p>
+      <w:pPr>
+        <w:pStyle w:val="PargrafodaLista"/>
+        <w:numPr>
+          <w:ilvl w:val="0"/>
+          <w:numId w:val="3"/>
+        </w:numPr>
+        <w:rPr>
+          <w:b/>
+          <w:bCs/>
+          <w:color w:val="FF0000"/>
+        </w:rPr>
+      </w:pPr>
+      <w:r>
+        <w:rPr>
+          <w:b/>
+          <w:bCs/>
+          <w:color w:val="FF0000"/>
+        </w:rPr>
+        <w:t>Cidade não existente no estado: Corrigir para colocar imagem</w:t>
+      </w:r>
+    </w:p>
+    <w:p>
+      <w:pPr>
+        <w:rPr>
+          <w:b/>
+          <w:bCs/>
+          <w:color w:val="FF0000"/>
+        </w:rPr>
+      </w:pPr>
+    </w:p>
+    <w:p/>
+    <w:p>
+      <w:pPr>
+        <w:pStyle w:val="Ttulo3"/>
+      </w:pPr>
+      <w:bookmarkStart w:id="21" w:name="_Toc56408415"/>
+      <w:r>
+        <w:t>Cadastre os veículos que serão utilizados pelos motoristas</w:t>
+      </w:r>
+      <w:bookmarkEnd w:id="21"/>
+    </w:p>
+    <w:p/>
+    <w:p/>
+    <w:p>
+      <w:pPr>
+        <w:pStyle w:val="Ttulo4"/>
+      </w:pPr>
+      <w:r>
+        <w:t>Preencha todos os campos</w:t>
+      </w:r>
+    </w:p>
+    <w:p/>
+    <w:p>
+      <w:r>
+        <w:t>Quando faltam campos a serem preenchidos, o sistema não salvará as informações, pois estarão incompletas. Para corrigir este erro deve-se preencher todos os campos.</w:t>
+      </w:r>
+    </w:p>
+    <w:p/>
+    <w:p>
+      <w:pPr>
+        <w:rPr>
+          <w:b/>
+          <w:bCs/>
+          <w:color w:val="FF0000"/>
+        </w:rPr>
+      </w:pPr>
+      <w:r>
+        <w:rPr>
+          <w:b/>
+          <w:bCs/>
           <w:noProof/>
+          <w:color w:val="FF0000"/>
         </w:rPr>
         <w:drawing>
-          <wp:inline distT="0" distB="0" distL="0" distR="0" wp14:anchorId="1AFA9323" wp14:editId="60577900">
-            <wp:extent cx="5753100" cy="3457575"/>
+          <wp:inline distT="0" distB="0" distL="0" distR="0" wp14:anchorId="3DDB0470" wp14:editId="16461661">
+            <wp:extent cx="5753100" cy="3438525"/>
             <wp:effectExtent l="0" t="0" r="0" b="9525"/>
-            <wp:docPr id="16" name="Imagem 16"/>
+            <wp:docPr id="15" name="Imagem 15"/>
             <wp:cNvGraphicFramePr>
               <a:graphicFrameLocks xmlns:a="http://schemas.openxmlformats.org/drawingml/2006/main" noChangeAspect="1"/>
             </wp:cNvGraphicFramePr>
@@ -3314,391 +3517,7 @@
               <a:graphicData uri="http://schemas.openxmlformats.org/drawingml/2006/picture">
                 <pic:pic xmlns:pic="http://schemas.openxmlformats.org/drawingml/2006/picture">
                   <pic:nvPicPr>
-                    <pic:cNvPr id="0" name="Picture 5"/>
-                    <pic:cNvPicPr>
-                      <a:picLocks noChangeAspect="1" noChangeArrowheads="1"/>
-                    </pic:cNvPicPr>
-                  </pic:nvPicPr>
-                  <pic:blipFill>
-                    <a:blip r:embed="rId31">
-                      <a:extLst>
-                        <a:ext uri="{28A0092B-C50C-407E-A947-70E740481C1C}">
-                          <a14:useLocalDpi xmlns:a14="http://schemas.microsoft.com/office/drawing/2010/main" val="0"/>
-                        </a:ext>
-                      </a:extLst>
-                    </a:blip>
-                    <a:srcRect/>
-                    <a:stretch>
-                      <a:fillRect/>
-                    </a:stretch>
-                  </pic:blipFill>
-                  <pic:spPr bwMode="auto">
-                    <a:xfrm>
-                      <a:off x="0" y="0"/>
-                      <a:ext cx="5753100" cy="3457575"/>
-                    </a:xfrm>
-                    <a:prstGeom prst="rect">
-                      <a:avLst/>
-                    </a:prstGeom>
-                    <a:noFill/>
-                    <a:ln>
-                      <a:noFill/>
-                    </a:ln>
-                  </pic:spPr>
-                </pic:pic>
-              </a:graphicData>
-            </a:graphic>
-          </wp:inline>
-        </w:drawing>
-      </w:r>
-    </w:p>
-    <w:p>
-      <w:r>
-        <w:t xml:space="preserve">Depois de alterar algum dado, deve-se inserir a senha do administrador e clicar no botão </w:t>
-      </w:r>
-      <w:r>
-        <w:rPr>
-          <w:b/>
-          <w:bCs/>
-        </w:rPr>
-        <w:t>“Confirmar”</w:t>
-      </w:r>
-      <w:r>
-        <w:t xml:space="preserve">. </w:t>
-      </w:r>
-    </w:p>
-    <w:p/>
-    <w:p>
-      <w:pPr>
-        <w:pStyle w:val="Ttulo2"/>
-      </w:pPr>
-      <w:bookmarkStart w:id="22" w:name="_Toc56408421"/>
-      <w:r>
-        <w:t>MENSAGENS DE ERRO</w:t>
-      </w:r>
-      <w:bookmarkEnd w:id="22"/>
-    </w:p>
-    <w:p/>
-    <w:p>
-      <w:r>
-        <w:t xml:space="preserve">As mensagens de erro </w:t>
-      </w:r>
-      <w:r>
-        <w:t>surgem</w:t>
-      </w:r>
-      <w:r>
-        <w:t xml:space="preserve"> quando algum dado é preenchido incorretamente ou quando faltam dados a serem preenchidos. </w:t>
-      </w:r>
-    </w:p>
-    <w:p>
-      <w:pPr>
-        <w:pStyle w:val="Ttulo3"/>
-      </w:pPr>
-      <w:bookmarkStart w:id="23" w:name="_Toc56408422"/>
-      <w:r>
-        <w:t>Veja todos os funcionários no sistema e edite suas informações</w:t>
-      </w:r>
-      <w:bookmarkEnd w:id="23"/>
-    </w:p>
-    <w:p/>
-    <w:p>
-      <w:pPr>
-        <w:pStyle w:val="Ttulo4"/>
-      </w:pPr>
-      <w:r>
-        <w:t>Senha de confirmação incorreta</w:t>
-      </w:r>
-    </w:p>
-    <w:p/>
-    <w:p>
-      <w:r>
-        <w:t>Erro ocorre quando os campos “Senhas” e “Confirmar a senha” estão divergentes. Para corrigir este erro é necessário preencher os dois campos igualmente.</w:t>
-      </w:r>
-    </w:p>
-    <w:p>
-      <w:r>
-        <w:rPr>
-          <w:noProof/>
-        </w:rPr>
-        <w:drawing>
-          <wp:inline distT="0" distB="0" distL="0" distR="0" wp14:anchorId="441E6F71" wp14:editId="5EA612D2">
-            <wp:extent cx="5753100" cy="3457575"/>
-            <wp:effectExtent l="0" t="0" r="0" b="9525"/>
-            <wp:docPr id="31" name="Imagem 31"/>
-            <wp:cNvGraphicFramePr>
-              <a:graphicFrameLocks xmlns:a="http://schemas.openxmlformats.org/drawingml/2006/main" noChangeAspect="1"/>
-            </wp:cNvGraphicFramePr>
-            <a:graphic xmlns:a="http://schemas.openxmlformats.org/drawingml/2006/main">
-              <a:graphicData uri="http://schemas.openxmlformats.org/drawingml/2006/picture">
-                <pic:pic xmlns:pic="http://schemas.openxmlformats.org/drawingml/2006/picture">
-                  <pic:nvPicPr>
-                    <pic:cNvPr id="0" name="Picture 26"/>
-                    <pic:cNvPicPr>
-                      <a:picLocks noChangeAspect="1" noChangeArrowheads="1"/>
-                    </pic:cNvPicPr>
-                  </pic:nvPicPr>
-                  <pic:blipFill>
-                    <a:blip r:embed="rId32">
-                      <a:extLst>
-                        <a:ext uri="{28A0092B-C50C-407E-A947-70E740481C1C}">
-                          <a14:useLocalDpi xmlns:a14="http://schemas.microsoft.com/office/drawing/2010/main" val="0"/>
-                        </a:ext>
-                      </a:extLst>
-                    </a:blip>
-                    <a:srcRect/>
-                    <a:stretch>
-                      <a:fillRect/>
-                    </a:stretch>
-                  </pic:blipFill>
-                  <pic:spPr bwMode="auto">
-                    <a:xfrm>
-                      <a:off x="0" y="0"/>
-                      <a:ext cx="5753100" cy="3457575"/>
-                    </a:xfrm>
-                    <a:prstGeom prst="rect">
-                      <a:avLst/>
-                    </a:prstGeom>
-                    <a:noFill/>
-                    <a:ln>
-                      <a:noFill/>
-                    </a:ln>
-                  </pic:spPr>
-                </pic:pic>
-              </a:graphicData>
-            </a:graphic>
-          </wp:inline>
-        </w:drawing>
-      </w:r>
-    </w:p>
-    <w:p/>
-    <w:p>
-      <w:pPr>
-        <w:pStyle w:val="Ttulo4"/>
-      </w:pPr>
-      <w:r>
-        <w:t>Carga Horária</w:t>
-      </w:r>
-    </w:p>
-    <w:p/>
-    <w:p>
-      <w:r>
-        <w:t>Quando se altera a carga horária do motorista, deve-se seguir a legislação não ultrapassando 12 horas diárias. Para corrigir este erro, preencha as horas diárias até 12 horas.</w:t>
-      </w:r>
-    </w:p>
-    <w:p>
-      <w:r>
-        <w:rPr>
-          <w:noProof/>
-        </w:rPr>
-        <w:drawing>
-          <wp:inline distT="0" distB="0" distL="0" distR="0" wp14:anchorId="242CFB27" wp14:editId="6CABBA1E">
-            <wp:extent cx="5753100" cy="3448050"/>
-            <wp:effectExtent l="0" t="0" r="0" b="0"/>
-            <wp:docPr id="34" name="Imagem 34"/>
-            <wp:cNvGraphicFramePr>
-              <a:graphicFrameLocks xmlns:a="http://schemas.openxmlformats.org/drawingml/2006/main" noChangeAspect="1"/>
-            </wp:cNvGraphicFramePr>
-            <a:graphic xmlns:a="http://schemas.openxmlformats.org/drawingml/2006/main">
-              <a:graphicData uri="http://schemas.openxmlformats.org/drawingml/2006/picture">
-                <pic:pic xmlns:pic="http://schemas.openxmlformats.org/drawingml/2006/picture">
-                  <pic:nvPicPr>
-                    <pic:cNvPr id="0" name="Picture 27"/>
-                    <pic:cNvPicPr>
-                      <a:picLocks noChangeAspect="1" noChangeArrowheads="1"/>
-                    </pic:cNvPicPr>
-                  </pic:nvPicPr>
-                  <pic:blipFill>
-                    <a:blip r:embed="rId33">
-                      <a:extLst>
-                        <a:ext uri="{28A0092B-C50C-407E-A947-70E740481C1C}">
-                          <a14:useLocalDpi xmlns:a14="http://schemas.microsoft.com/office/drawing/2010/main" val="0"/>
-                        </a:ext>
-                      </a:extLst>
-                    </a:blip>
-                    <a:srcRect/>
-                    <a:stretch>
-                      <a:fillRect/>
-                    </a:stretch>
-                  </pic:blipFill>
-                  <pic:spPr bwMode="auto">
-                    <a:xfrm>
-                      <a:off x="0" y="0"/>
-                      <a:ext cx="5753100" cy="3448050"/>
-                    </a:xfrm>
-                    <a:prstGeom prst="rect">
-                      <a:avLst/>
-                    </a:prstGeom>
-                    <a:noFill/>
-                    <a:ln>
-                      <a:noFill/>
-                    </a:ln>
-                  </pic:spPr>
-                </pic:pic>
-              </a:graphicData>
-            </a:graphic>
-          </wp:inline>
-        </w:drawing>
-      </w:r>
-    </w:p>
-    <w:p/>
-    <w:p>
-      <w:pPr>
-        <w:pStyle w:val="PargrafodaLista"/>
-        <w:numPr>
-          <w:ilvl w:val="0"/>
-          <w:numId w:val="4"/>
-        </w:numPr>
-        <w:rPr>
-          <w:b/>
-          <w:bCs/>
-          <w:color w:val="FF0000"/>
-        </w:rPr>
-      </w:pPr>
-      <w:r>
-        <w:rPr>
-          <w:b/>
-          <w:bCs/>
-          <w:color w:val="FF0000"/>
-        </w:rPr>
-        <w:t>Erro para dados iguais de outro funcionário, colocar após correção</w:t>
-      </w:r>
-    </w:p>
-    <w:p>
-      <w:pPr>
-        <w:rPr>
-          <w:b/>
-          <w:bCs/>
-          <w:color w:val="FF0000"/>
-        </w:rPr>
-      </w:pPr>
-    </w:p>
-    <w:p>
-      <w:pPr>
-        <w:pStyle w:val="PargrafodaLista"/>
-        <w:numPr>
-          <w:ilvl w:val="0"/>
-          <w:numId w:val="4"/>
-        </w:numPr>
-        <w:rPr>
-          <w:b/>
-          <w:bCs/>
-          <w:color w:val="FF0000"/>
-        </w:rPr>
-      </w:pPr>
-      <w:r>
-        <w:rPr>
-          <w:b/>
-          <w:bCs/>
-          <w:color w:val="FF0000"/>
-        </w:rPr>
-        <w:t>Erro para dados não preenchidos, colocar após correção</w:t>
-      </w:r>
-    </w:p>
-    <w:p/>
-    <w:p/>
-    <w:p/>
-    <w:p/>
-    <w:p/>
-    <w:p>
-      <w:pPr>
-        <w:pStyle w:val="Ttulo1"/>
-      </w:pPr>
-      <w:bookmarkStart w:id="24" w:name="_Toc56408423"/>
-      <w:r>
-        <w:t xml:space="preserve">TELA </w:t>
-      </w:r>
-      <w:r>
-        <w:t>HISTÓRICO DE ENTREGAS</w:t>
-      </w:r>
-      <w:bookmarkEnd w:id="24"/>
-    </w:p>
-    <w:p/>
-    <w:p>
-      <w:pPr>
-        <w:rPr>
-          <w:rFonts w:cs="Times New Roman"/>
-          <w:szCs w:val="24"/>
-        </w:rPr>
-      </w:pPr>
-      <w:r>
-        <w:rPr>
-          <w:rFonts w:cs="Times New Roman"/>
-          <w:szCs w:val="24"/>
-        </w:rPr>
-        <w:t>Clicando em “</w:t>
-      </w:r>
-      <w:r>
-        <w:rPr>
-          <w:rFonts w:cs="Times New Roman"/>
-          <w:b/>
-          <w:bCs/>
-          <w:szCs w:val="24"/>
-        </w:rPr>
-        <w:t>Histórico de entregas</w:t>
-      </w:r>
-      <w:r>
-        <w:rPr>
-          <w:rFonts w:cs="Times New Roman"/>
-          <w:szCs w:val="24"/>
-        </w:rPr>
-        <w:t>” na barra lateral, ou em “</w:t>
-      </w:r>
-      <w:r>
-        <w:rPr>
-          <w:rFonts w:cs="Times New Roman"/>
-          <w:b/>
-          <w:bCs/>
-          <w:szCs w:val="24"/>
-        </w:rPr>
-        <w:t>Veja todas as entregas e viagens realizadas pelos motoristas</w:t>
-      </w:r>
-      <w:r>
-        <w:rPr>
-          <w:rFonts w:cs="Times New Roman"/>
-          <w:szCs w:val="24"/>
-        </w:rPr>
-        <w:t>” na área de trabalho, o usuário será direcionado para uma tela onde poderá visualizar e alterar os dados de cadastro d</w:t>
-      </w:r>
-      <w:r>
-        <w:rPr>
-          <w:rFonts w:cs="Times New Roman"/>
-          <w:szCs w:val="24"/>
-        </w:rPr>
-        <w:t>e viagens</w:t>
-      </w:r>
-      <w:r>
-        <w:rPr>
-          <w:rFonts w:cs="Times New Roman"/>
-          <w:szCs w:val="24"/>
-        </w:rPr>
-        <w:t xml:space="preserve"> cadastrados no sistema</w:t>
-      </w:r>
-      <w:r>
-        <w:rPr>
-          <w:rFonts w:cs="Times New Roman"/>
-          <w:szCs w:val="24"/>
-        </w:rPr>
-        <w:t xml:space="preserve">. </w:t>
-      </w:r>
-    </w:p>
-    <w:p>
-      <w:r>
-        <w:rPr>
-          <w:noProof/>
-        </w:rPr>
-        <w:drawing>
-          <wp:inline distT="0" distB="0" distL="0" distR="0" wp14:anchorId="0072BEF5" wp14:editId="5FD013AD">
-            <wp:extent cx="5753100" cy="3438525"/>
-            <wp:effectExtent l="0" t="0" r="0" b="9525"/>
-            <wp:docPr id="27" name="Imagem 27"/>
-            <wp:cNvGraphicFramePr>
-              <a:graphicFrameLocks xmlns:a="http://schemas.openxmlformats.org/drawingml/2006/main" noChangeAspect="1"/>
-            </wp:cNvGraphicFramePr>
-            <a:graphic xmlns:a="http://schemas.openxmlformats.org/drawingml/2006/main">
-              <a:graphicData uri="http://schemas.openxmlformats.org/drawingml/2006/picture">
-                <pic:pic xmlns:pic="http://schemas.openxmlformats.org/drawingml/2006/picture">
-                  <pic:nvPicPr>
-                    <pic:cNvPr id="0" name="Picture 9"/>
+                    <pic:cNvPr id="0" name="Picture 15"/>
                     <pic:cNvPicPr>
                       <a:picLocks noChangeAspect="1" noChangeArrowheads="1"/>
                     </pic:cNvPicPr>
@@ -3737,115 +3556,91 @@
       </w:r>
     </w:p>
     <w:p>
-      <w:r>
-        <w:t xml:space="preserve">Nesta tela o administrador poderá visualizar </w:t>
-      </w:r>
-      <w:r>
-        <w:t>as entregas</w:t>
-      </w:r>
-      <w:r>
-        <w:t xml:space="preserve"> cadastrad</w:t>
-      </w:r>
-      <w:r>
-        <w:t>a</w:t>
-      </w:r>
-      <w:r>
-        <w:t xml:space="preserve">s no sistema. No campo </w:t>
-      </w:r>
-      <w:r>
-        <w:rPr>
-          <w:b/>
-          <w:bCs/>
-        </w:rPr>
-        <w:t>“</w:t>
-      </w:r>
-      <w:r>
-        <w:rPr>
-          <w:b/>
-          <w:bCs/>
-        </w:rPr>
-        <w:t>Empresa Destino</w:t>
-      </w:r>
-      <w:r>
-        <w:rPr>
-          <w:b/>
-          <w:bCs/>
-        </w:rPr>
-        <w:t>”</w:t>
-      </w:r>
-      <w:r>
-        <w:t>, poderá fazer uma buscar escrevendo</w:t>
-      </w:r>
-      <w:r>
-        <w:t xml:space="preserve"> o nome da empresa</w:t>
-      </w:r>
-      <w:r>
-        <w:t xml:space="preserve"> que deseja encontrar e clicar na lupa do lado direito da tela, ou poderá utilizar o campo </w:t>
-      </w:r>
-      <w:r>
-        <w:rPr>
-          <w:b/>
-          <w:bCs/>
-        </w:rPr>
-        <w:t>“</w:t>
-      </w:r>
-      <w:r>
-        <w:rPr>
-          <w:b/>
-          <w:bCs/>
-        </w:rPr>
-        <w:t>Motorista</w:t>
-      </w:r>
-      <w:r>
-        <w:rPr>
-          <w:b/>
-          <w:bCs/>
-        </w:rPr>
-        <w:t>”</w:t>
-      </w:r>
-      <w:r>
-        <w:t xml:space="preserve"> para buscar no sistema o</w:t>
-      </w:r>
-      <w:r>
-        <w:t xml:space="preserve"> motorista</w:t>
-      </w:r>
-      <w:r>
-        <w:t xml:space="preserve"> </w:t>
-      </w:r>
-      <w:r>
-        <w:t>que irá realizar a entrega</w:t>
-      </w:r>
-      <w:r>
-        <w:t xml:space="preserve">, e em seguida clicar na lupa do lado direito da tela. Após selecionar </w:t>
-      </w:r>
-      <w:r>
-        <w:t xml:space="preserve">a entrega </w:t>
-      </w:r>
-      <w:r>
-        <w:t>desejad</w:t>
-      </w:r>
-      <w:r>
-        <w:t>a</w:t>
-      </w:r>
-      <w:r>
-        <w:t xml:space="preserve">, o administrador poderá visualizar os dados da </w:t>
-      </w:r>
-      <w:r>
-        <w:t>entrega.</w:t>
-      </w:r>
-    </w:p>
-    <w:p/>
-    <w:p/>
-    <w:p>
-      <w:r>
-        <w:rPr>
+      <w:pPr>
+        <w:rPr>
+          <w:b/>
+          <w:bCs/>
+          <w:color w:val="FF0000"/>
+        </w:rPr>
+      </w:pPr>
+    </w:p>
+    <w:p>
+      <w:pPr>
+        <w:pStyle w:val="PargrafodaLista"/>
+        <w:numPr>
+          <w:ilvl w:val="0"/>
+          <w:numId w:val="4"/>
+        </w:numPr>
+        <w:rPr>
+          <w:b/>
+          <w:bCs/>
+          <w:color w:val="FF0000"/>
+        </w:rPr>
+      </w:pPr>
+      <w:r>
+        <w:rPr>
+          <w:b/>
+          <w:bCs/>
+          <w:color w:val="FF0000"/>
+        </w:rPr>
+        <w:t>Veículos com placas iguais, corrigir erro para colocar imagem de erro</w:t>
+      </w:r>
+    </w:p>
+    <w:p>
+      <w:pPr>
+        <w:rPr>
+          <w:b/>
+          <w:bCs/>
+          <w:color w:val="FF0000"/>
+        </w:rPr>
+      </w:pPr>
+    </w:p>
+    <w:p>
+      <w:pPr>
+        <w:pStyle w:val="Ttulo3"/>
+      </w:pPr>
+      <w:bookmarkStart w:id="22" w:name="_Toc56408416"/>
+      <w:r>
+        <w:t>Crie viagens/entregas a serem realizadas pelos motoristas</w:t>
+      </w:r>
+      <w:bookmarkEnd w:id="22"/>
+    </w:p>
+    <w:p/>
+    <w:p>
+      <w:pPr>
+        <w:pStyle w:val="Ttulo4"/>
+      </w:pPr>
+      <w:r>
+        <w:t>Preencha todos os campos</w:t>
+      </w:r>
+    </w:p>
+    <w:p/>
+    <w:p>
+      <w:r>
+        <w:t>Quando faltam campos a serem preenchidos, o sistema não salvará as informações, pois estarão incompletas. Para corrigir este erro deve-se preencher todos os campos.</w:t>
+      </w:r>
+    </w:p>
+    <w:p/>
+    <w:p>
+      <w:pPr>
+        <w:rPr>
+          <w:b/>
+          <w:bCs/>
+          <w:color w:val="FF0000"/>
+        </w:rPr>
+      </w:pPr>
+      <w:r>
+        <w:rPr>
+          <w:b/>
+          <w:bCs/>
           <w:noProof/>
+          <w:color w:val="FF0000"/>
         </w:rPr>
         <w:drawing>
-          <wp:inline distT="0" distB="0" distL="0" distR="0" wp14:anchorId="3D7F1CD8" wp14:editId="01BBF6A4">
-            <wp:extent cx="5760085" cy="3456305"/>
+          <wp:inline distT="0" distB="0" distL="0" distR="0" wp14:anchorId="19D54AFA" wp14:editId="26AA1417">
+            <wp:extent cx="5753100" cy="3467100"/>
             <wp:effectExtent l="0" t="0" r="0" b="0"/>
-            <wp:docPr id="26" name="Imagem 26"/>
+            <wp:docPr id="19" name="Imagem 19"/>
             <wp:cNvGraphicFramePr>
               <a:graphicFrameLocks xmlns:a="http://schemas.openxmlformats.org/drawingml/2006/main" noChangeAspect="1"/>
             </wp:cNvGraphicFramePr>
@@ -3853,7 +3648,7 @@
               <a:graphicData uri="http://schemas.openxmlformats.org/drawingml/2006/picture">
                 <pic:pic xmlns:pic="http://schemas.openxmlformats.org/drawingml/2006/picture">
                   <pic:nvPicPr>
-                    <pic:cNvPr id="0" name="Picture 8"/>
+                    <pic:cNvPr id="0" name="Picture 18"/>
                     <pic:cNvPicPr>
                       <a:picLocks noChangeAspect="1" noChangeArrowheads="1"/>
                     </pic:cNvPicPr>
@@ -3874,7 +3669,7 @@
                   <pic:spPr bwMode="auto">
                     <a:xfrm>
                       <a:off x="0" y="0"/>
-                      <a:ext cx="5760085" cy="3456305"/>
+                      <a:ext cx="5753100" cy="3467100"/>
                     </a:xfrm>
                     <a:prstGeom prst="rect">
                       <a:avLst/>
@@ -3892,73 +3687,38 @@
       </w:r>
     </w:p>
     <w:p>
-      <w:r>
-        <w:t xml:space="preserve">Clicando no botão </w:t>
-      </w:r>
-      <w:r>
-        <w:rPr>
-          <w:b/>
-          <w:bCs/>
-        </w:rPr>
-        <w:t>“Editar”</w:t>
-      </w:r>
-      <w:r>
-        <w:t xml:space="preserve"> o administrador altera algum dado d</w:t>
-      </w:r>
-      <w:r>
-        <w:t>a viagem</w:t>
-      </w:r>
-      <w:r>
-        <w:t xml:space="preserve"> e clicando em </w:t>
-      </w:r>
-      <w:r>
-        <w:rPr>
-          <w:b/>
-          <w:bCs/>
-        </w:rPr>
-        <w:t>“Excluir”</w:t>
-      </w:r>
-      <w:r>
-        <w:t xml:space="preserve">, ele exclui </w:t>
-      </w:r>
-      <w:r>
-        <w:t>a viagem</w:t>
-      </w:r>
-      <w:r>
-        <w:t xml:space="preserve">. Depois de realizar a edição em algum dado, e quiser cancelar a edição, deve-se clicar no botão </w:t>
-      </w:r>
-      <w:r>
-        <w:rPr>
-          <w:b/>
-          <w:bCs/>
-        </w:rPr>
-        <w:t>“Descartar”</w:t>
-      </w:r>
-      <w:r>
-        <w:t xml:space="preserve">, e o dado voltará a sua forma original, se desejar salvar o dado alterado, deve-se clicar no botão </w:t>
-      </w:r>
-      <w:r>
-        <w:rPr>
-          <w:b/>
-          <w:bCs/>
-        </w:rPr>
-        <w:t>“Salvar”</w:t>
-      </w:r>
-      <w:r>
-        <w:t>, onde será requisitado a senha do administrador.</w:t>
-      </w:r>
-    </w:p>
-    <w:p/>
+      <w:pPr>
+        <w:rPr>
+          <w:b/>
+          <w:bCs/>
+          <w:color w:val="FF0000"/>
+        </w:rPr>
+      </w:pPr>
+    </w:p>
+    <w:p>
+      <w:pPr>
+        <w:pStyle w:val="Ttulo4"/>
+      </w:pPr>
+      <w:r>
+        <w:t>Prazo incorreto</w:t>
+      </w:r>
+    </w:p>
+    <w:p/>
+    <w:p>
+      <w:r>
+        <w:t>Erro ocorre quando o administrador escolhe uma data de entrega para o motorista realizar anterior a data que ele está cadastrando os dados no sistema. Para corrigir este erro deve-se inserir uma data posterior a do cadastro da viagem.</w:t>
+      </w:r>
+    </w:p>
     <w:p>
       <w:r>
         <w:rPr>
           <w:noProof/>
         </w:rPr>
         <w:drawing>
-          <wp:inline distT="0" distB="0" distL="0" distR="0" wp14:anchorId="7BCAF1F3" wp14:editId="2B56F45A">
-            <wp:extent cx="5760085" cy="3446780"/>
-            <wp:effectExtent l="0" t="0" r="0" b="1270"/>
-            <wp:docPr id="30" name="Imagem 30"/>
+          <wp:inline distT="0" distB="0" distL="0" distR="0" wp14:anchorId="65D183D4" wp14:editId="31BB552D">
+            <wp:extent cx="5760085" cy="3474085"/>
+            <wp:effectExtent l="0" t="0" r="0" b="0"/>
+            <wp:docPr id="20" name="Imagem 20"/>
             <wp:cNvGraphicFramePr>
               <a:graphicFrameLocks xmlns:a="http://schemas.openxmlformats.org/drawingml/2006/main" noChangeAspect="1"/>
             </wp:cNvGraphicFramePr>
@@ -3966,7 +3726,7 @@
               <a:graphicData uri="http://schemas.openxmlformats.org/drawingml/2006/picture">
                 <pic:pic xmlns:pic="http://schemas.openxmlformats.org/drawingml/2006/picture">
                   <pic:nvPicPr>
-                    <pic:cNvPr id="0" name="Picture 10"/>
+                    <pic:cNvPr id="0" name="Picture 19"/>
                     <pic:cNvPicPr>
                       <a:picLocks noChangeAspect="1" noChangeArrowheads="1"/>
                     </pic:cNvPicPr>
@@ -3987,7 +3747,7 @@
                   <pic:spPr bwMode="auto">
                     <a:xfrm>
                       <a:off x="0" y="0"/>
-                      <a:ext cx="5760085" cy="3446780"/>
+                      <a:ext cx="5760085" cy="3474085"/>
                     </a:xfrm>
                     <a:prstGeom prst="rect">
                       <a:avLst/>
@@ -4004,67 +3764,40 @@
         </w:drawing>
       </w:r>
     </w:p>
-    <w:p/>
-    <w:p>
-      <w:r>
-        <w:t xml:space="preserve">Depois de alterar algum dado, deve-se inserir a senha do administrador e clicar no botão </w:t>
-      </w:r>
-      <w:r>
-        <w:rPr>
-          <w:b/>
-          <w:bCs/>
-        </w:rPr>
-        <w:t>“Confirmar”</w:t>
-      </w:r>
-      <w:r>
-        <w:t xml:space="preserve">. </w:t>
-      </w:r>
-    </w:p>
-    <w:p/>
-    <w:p>
-      <w:pPr>
-        <w:pStyle w:val="Ttulo1"/>
-      </w:pPr>
-      <w:bookmarkStart w:id="25" w:name="_Toc56408424"/>
-      <w:r>
-        <w:t>TELA AVISOS</w:t>
-      </w:r>
-      <w:bookmarkEnd w:id="25"/>
-      <w:r>
-        <w:t xml:space="preserve"> </w:t>
-      </w:r>
-    </w:p>
-    <w:p/>
-    <w:p>
-      <w:r>
-        <w:rPr>
-          <w:rFonts w:cs="Times New Roman"/>
-          <w:szCs w:val="24"/>
-        </w:rPr>
-        <w:t>Clicando em “</w:t>
-      </w:r>
-      <w:r>
-        <w:rPr>
-          <w:rFonts w:cs="Times New Roman"/>
-          <w:b/>
-          <w:bCs/>
-          <w:szCs w:val="24"/>
-        </w:rPr>
-        <w:t>Avisos</w:t>
-      </w:r>
-      <w:r>
-        <w:rPr>
-          <w:rFonts w:cs="Times New Roman"/>
-          <w:szCs w:val="24"/>
-        </w:rPr>
-        <w:t xml:space="preserve">” na barra lateral, o usuário será direcionado para uma tela onde poderá visualizar </w:t>
-      </w:r>
-      <w:r>
-        <w:rPr>
-          <w:rFonts w:cs="Times New Roman"/>
-          <w:szCs w:val="24"/>
-        </w:rPr>
-        <w:t xml:space="preserve">avisos enviados por outros funcionários. </w:t>
+    <w:bookmarkEnd w:id="18"/>
+    <w:p/>
+    <w:p>
+      <w:pPr>
+        <w:pStyle w:val="Ttulo2"/>
+      </w:pPr>
+      <w:r>
+        <w:t>TELA ENTIDADES</w:t>
+      </w:r>
+    </w:p>
+    <w:p/>
+    <w:p>
+      <w:pPr>
+        <w:pStyle w:val="Ttulo3"/>
+      </w:pPr>
+      <w:bookmarkStart w:id="23" w:name="_Toc56408422"/>
+      <w:r>
+        <w:t>Veja todos os funcionários no sistema e edite suas informações</w:t>
+      </w:r>
+      <w:bookmarkEnd w:id="23"/>
+    </w:p>
+    <w:p/>
+    <w:p>
+      <w:pPr>
+        <w:pStyle w:val="Ttulo4"/>
+      </w:pPr>
+      <w:r>
+        <w:t>Senha de confirmação incorreta</w:t>
+      </w:r>
+    </w:p>
+    <w:p/>
+    <w:p>
+      <w:r>
+        <w:t>Erro ocorre quando os campos “Senhas” e “Confirmar a senha” estão divergentes. Para corrigir este erro é necessário preencher os dois campos igualmente.</w:t>
       </w:r>
     </w:p>
     <w:p>
@@ -4073,10 +3806,10 @@
           <w:noProof/>
         </w:rPr>
         <w:drawing>
-          <wp:inline distT="0" distB="0" distL="0" distR="0" wp14:anchorId="41CDCBC4" wp14:editId="0F0EEFA7">
-            <wp:extent cx="5753100" cy="3448050"/>
-            <wp:effectExtent l="0" t="0" r="0" b="0"/>
-            <wp:docPr id="37" name="Imagem 37"/>
+          <wp:inline distT="0" distB="0" distL="0" distR="0" wp14:anchorId="7ABF6E2B" wp14:editId="1CF26B1F">
+            <wp:extent cx="5753100" cy="3457575"/>
+            <wp:effectExtent l="0" t="0" r="0" b="9525"/>
+            <wp:docPr id="31" name="Imagem 31"/>
             <wp:cNvGraphicFramePr>
               <a:graphicFrameLocks xmlns:a="http://schemas.openxmlformats.org/drawingml/2006/main" noChangeAspect="1"/>
             </wp:cNvGraphicFramePr>
@@ -4084,13 +3817,83 @@
               <a:graphicData uri="http://schemas.openxmlformats.org/drawingml/2006/picture">
                 <pic:pic xmlns:pic="http://schemas.openxmlformats.org/drawingml/2006/picture">
                   <pic:nvPicPr>
-                    <pic:cNvPr id="0" name="Picture 13"/>
+                    <pic:cNvPr id="0" name="Picture 26"/>
                     <pic:cNvPicPr>
                       <a:picLocks noChangeAspect="1" noChangeArrowheads="1"/>
                     </pic:cNvPicPr>
                   </pic:nvPicPr>
                   <pic:blipFill>
                     <a:blip r:embed="rId37">
+                      <a:extLst>
+                        <a:ext uri="{28A0092B-C50C-407E-A947-70E740481C1C}">
+                          <a14:useLocalDpi xmlns:a14="http://schemas.microsoft.com/office/drawing/2010/main" val="0"/>
+                        </a:ext>
+                      </a:extLst>
+                    </a:blip>
+                    <a:srcRect/>
+                    <a:stretch>
+                      <a:fillRect/>
+                    </a:stretch>
+                  </pic:blipFill>
+                  <pic:spPr bwMode="auto">
+                    <a:xfrm>
+                      <a:off x="0" y="0"/>
+                      <a:ext cx="5753100" cy="3457575"/>
+                    </a:xfrm>
+                    <a:prstGeom prst="rect">
+                      <a:avLst/>
+                    </a:prstGeom>
+                    <a:noFill/>
+                    <a:ln>
+                      <a:noFill/>
+                    </a:ln>
+                  </pic:spPr>
+                </pic:pic>
+              </a:graphicData>
+            </a:graphic>
+          </wp:inline>
+        </w:drawing>
+      </w:r>
+    </w:p>
+    <w:p/>
+    <w:p>
+      <w:pPr>
+        <w:pStyle w:val="Ttulo4"/>
+      </w:pPr>
+      <w:r>
+        <w:t>Carga Horária</w:t>
+      </w:r>
+    </w:p>
+    <w:p/>
+    <w:p>
+      <w:r>
+        <w:t>Quando se altera a carga horária do motorista, deve-se seguir a legislação não ultrapassando 12 horas diárias. Para corrigir este erro, preencha as horas diárias até 12 horas.</w:t>
+      </w:r>
+    </w:p>
+    <w:p>
+      <w:r>
+        <w:rPr>
+          <w:noProof/>
+        </w:rPr>
+        <w:drawing>
+          <wp:inline distT="0" distB="0" distL="0" distR="0" wp14:anchorId="1B0455B6" wp14:editId="1058EB9B">
+            <wp:extent cx="5753100" cy="3448050"/>
+            <wp:effectExtent l="0" t="0" r="0" b="0"/>
+            <wp:docPr id="34" name="Imagem 34"/>
+            <wp:cNvGraphicFramePr>
+              <a:graphicFrameLocks xmlns:a="http://schemas.openxmlformats.org/drawingml/2006/main" noChangeAspect="1"/>
+            </wp:cNvGraphicFramePr>
+            <a:graphic xmlns:a="http://schemas.openxmlformats.org/drawingml/2006/main">
+              <a:graphicData uri="http://schemas.openxmlformats.org/drawingml/2006/picture">
+                <pic:pic xmlns:pic="http://schemas.openxmlformats.org/drawingml/2006/picture">
+                  <pic:nvPicPr>
+                    <pic:cNvPr id="0" name="Picture 27"/>
+                    <pic:cNvPicPr>
+                      <a:picLocks noChangeAspect="1" noChangeArrowheads="1"/>
+                    </pic:cNvPicPr>
+                  </pic:nvPicPr>
+                  <pic:blipFill>
+                    <a:blip r:embed="rId38">
                       <a:extLst>
                         <a:ext uri="{28A0092B-C50C-407E-A947-70E740481C1C}">
                           <a14:useLocalDpi xmlns:a14="http://schemas.microsoft.com/office/drawing/2010/main" val="0"/>
@@ -4122,78 +3925,63 @@
         </w:drawing>
       </w:r>
     </w:p>
-    <w:p>
-      <w:r>
-        <w:t>Nesta tela o administrador poderá visualizar os avisos mandados por outros funcionários no sistema</w:t>
-      </w:r>
-      <w:r>
-        <w:t>, podendo ser uma mensagem de um supervisor pedindo o cadastro de algum funcionário ou alguma mensagem de um motorista alertando sobre problemas que teve em sua viagem</w:t>
-      </w:r>
-      <w:r>
-        <w:t>. Após selecionar um aviso, o administrador visualizará a mensagem inteira.</w:t>
-      </w:r>
-    </w:p>
-    <w:p/>
-    <w:p>
-      <w:r>
-        <w:rPr>
-          <w:noProof/>
-        </w:rPr>
-        <w:drawing>
-          <wp:inline distT="0" distB="0" distL="0" distR="0" wp14:anchorId="66C063AE" wp14:editId="35C7C620">
-            <wp:extent cx="5760085" cy="3474085"/>
-            <wp:effectExtent l="0" t="0" r="0" b="0"/>
-            <wp:docPr id="38" name="Imagem 38"/>
-            <wp:cNvGraphicFramePr>
-              <a:graphicFrameLocks xmlns:a="http://schemas.openxmlformats.org/drawingml/2006/main" noChangeAspect="1"/>
-            </wp:cNvGraphicFramePr>
-            <a:graphic xmlns:a="http://schemas.openxmlformats.org/drawingml/2006/main">
-              <a:graphicData uri="http://schemas.openxmlformats.org/drawingml/2006/picture">
-                <pic:pic xmlns:pic="http://schemas.openxmlformats.org/drawingml/2006/picture">
-                  <pic:nvPicPr>
-                    <pic:cNvPr id="0" name="Picture 14"/>
-                    <pic:cNvPicPr>
-                      <a:picLocks noChangeAspect="1" noChangeArrowheads="1"/>
-                    </pic:cNvPicPr>
-                  </pic:nvPicPr>
-                  <pic:blipFill>
-                    <a:blip r:embed="rId38">
-                      <a:extLst>
-                        <a:ext uri="{28A0092B-C50C-407E-A947-70E740481C1C}">
-                          <a14:useLocalDpi xmlns:a14="http://schemas.microsoft.com/office/drawing/2010/main" val="0"/>
-                        </a:ext>
-                      </a:extLst>
-                    </a:blip>
-                    <a:srcRect/>
-                    <a:stretch>
-                      <a:fillRect/>
-                    </a:stretch>
-                  </pic:blipFill>
-                  <pic:spPr bwMode="auto">
-                    <a:xfrm>
-                      <a:off x="0" y="0"/>
-                      <a:ext cx="5760085" cy="3474085"/>
-                    </a:xfrm>
-                    <a:prstGeom prst="rect">
-                      <a:avLst/>
-                    </a:prstGeom>
-                    <a:noFill/>
-                    <a:ln>
-                      <a:noFill/>
-                    </a:ln>
-                  </pic:spPr>
-                </pic:pic>
-              </a:graphicData>
-            </a:graphic>
-          </wp:inline>
-        </w:drawing>
-      </w:r>
-    </w:p>
-    <w:p>
-      <w:r>
-        <w:t>Abrindo a mensagem, ela poderá ser excluída.</w:t>
-      </w:r>
-    </w:p>
+    <w:p/>
+    <w:p>
+      <w:pPr>
+        <w:pStyle w:val="PargrafodaLista"/>
+        <w:numPr>
+          <w:ilvl w:val="0"/>
+          <w:numId w:val="4"/>
+        </w:numPr>
+        <w:rPr>
+          <w:b/>
+          <w:bCs/>
+          <w:color w:val="FF0000"/>
+        </w:rPr>
+      </w:pPr>
+      <w:r>
+        <w:rPr>
+          <w:b/>
+          <w:bCs/>
+          <w:color w:val="FF0000"/>
+        </w:rPr>
+        <w:t>Erro para dados iguais de outro funcionário, colocar após correção</w:t>
+      </w:r>
+    </w:p>
+    <w:p>
+      <w:pPr>
+        <w:rPr>
+          <w:b/>
+          <w:bCs/>
+          <w:color w:val="FF0000"/>
+        </w:rPr>
+      </w:pPr>
+    </w:p>
+    <w:p>
+      <w:pPr>
+        <w:pStyle w:val="PargrafodaLista"/>
+        <w:numPr>
+          <w:ilvl w:val="0"/>
+          <w:numId w:val="4"/>
+        </w:numPr>
+        <w:rPr>
+          <w:b/>
+          <w:bCs/>
+          <w:color w:val="FF0000"/>
+        </w:rPr>
+      </w:pPr>
+      <w:r>
+        <w:rPr>
+          <w:b/>
+          <w:bCs/>
+          <w:color w:val="FF0000"/>
+        </w:rPr>
+        <w:t>Erro para dados não preenchidos, colocar após correção</w:t>
+      </w:r>
+    </w:p>
+    <w:p/>
+    <w:p/>
+    <w:p/>
     <w:sectPr>
       <w:pgSz w:w="11906" w:h="16838"/>
       <w:pgMar w:top="1701" w:right="1134" w:bottom="1134" w:left="1701" w:header="709" w:footer="709" w:gutter="0"/>

</xml_diff>